<commit_message>
Formatter wirk and changes to the form.
</commit_message>
<xml_diff>
--- a/services/core-api/app/templates/permit/New_Permit_Template.docx
+++ b/services/core-api/app/templates/permit/New_Permit_Template.docx
@@ -209,7 +209,27 @@
           <w:sz w:val="22"/>
           <w:szCs w:val="22"/>
         </w:rPr>
-        <w:t>{d.permit_number}</w:t>
+        <w:t>{</w:t>
+      </w:r>
+      <w:proofErr w:type="spellStart"/>
+      <w:r>
+        <w:rPr>
+          <w:b/>
+          <w:color w:val="000000" w:themeColor="text1"/>
+          <w:sz w:val="22"/>
+          <w:szCs w:val="22"/>
+        </w:rPr>
+        <w:t>d.permit_number</w:t>
+      </w:r>
+      <w:proofErr w:type="spellEnd"/>
+      <w:r>
+        <w:rPr>
+          <w:b/>
+          <w:color w:val="000000" w:themeColor="text1"/>
+          <w:sz w:val="22"/>
+          <w:szCs w:val="22"/>
+        </w:rPr>
+        <w:t>}</w:t>
       </w:r>
     </w:p>
     <w:p>
@@ -244,7 +264,17 @@
           <w:sz w:val="22"/>
           <w:szCs w:val="22"/>
         </w:rPr>
-        <w:t>{d.mine_</w:t>
+        <w:t>{</w:t>
+      </w:r>
+      <w:proofErr w:type="spellStart"/>
+      <w:r>
+        <w:rPr>
+          <w:b/>
+          <w:color w:val="000000" w:themeColor="text1"/>
+          <w:sz w:val="22"/>
+          <w:szCs w:val="22"/>
+        </w:rPr>
+        <w:t>d.mine_</w:t>
       </w:r>
       <w:r>
         <w:rPr>
@@ -255,6 +285,7 @@
         </w:rPr>
         <w:t>no</w:t>
       </w:r>
+      <w:proofErr w:type="spellEnd"/>
       <w:r>
         <w:rPr>
           <w:b/>
@@ -279,7 +310,6 @@
     <w:p>
       <w:pPr>
         <w:spacing w:line="300" w:lineRule="exact"/>
-        <w:jc w:val="both"/>
         <w:rPr>
           <w:color w:val="000000" w:themeColor="text1"/>
           <w:sz w:val="22"/>
@@ -317,7 +347,17 @@
           <w:sz w:val="22"/>
           <w:szCs w:val="22"/>
         </w:rPr>
-        <w:t>{d.permit</w:t>
+        <w:t>{</w:t>
+      </w:r>
+      <w:proofErr w:type="spellStart"/>
+      <w:r>
+        <w:rPr>
+          <w:b/>
+          <w:color w:val="000000" w:themeColor="text1"/>
+          <w:sz w:val="22"/>
+          <w:szCs w:val="22"/>
+        </w:rPr>
+        <w:t>d.permit</w:t>
       </w:r>
       <w:r>
         <w:rPr>
@@ -335,7 +375,283 @@
           <w:sz w:val="22"/>
           <w:szCs w:val="22"/>
         </w:rPr>
-        <w:t>ee}</w:t>
+        <w:t>ee</w:t>
+      </w:r>
+      <w:proofErr w:type="spellEnd"/>
+      <w:r>
+        <w:rPr>
+          <w:b/>
+          <w:color w:val="000000" w:themeColor="text1"/>
+          <w:sz w:val="22"/>
+          <w:szCs w:val="22"/>
+        </w:rPr>
+        <w:t>}</w:t>
+      </w:r>
+    </w:p>
+    <w:tbl>
+      <w:tblPr>
+        <w:tblStyle w:val="TableGrid"/>
+        <w:tblW w:w="0" w:type="auto"/>
+        <w:tblLayout w:type="fixed"/>
+        <w:tblCellMar>
+          <w:left w:w="0" w:type="dxa"/>
+          <w:right w:w="0" w:type="dxa"/>
+        </w:tblCellMar>
+        <w:tblLook w:val="04A0" w:firstRow="1" w:lastRow="0" w:firstColumn="1" w:lastColumn="0" w:noHBand="0" w:noVBand="1"/>
+      </w:tblPr>
+      <w:tblGrid>
+        <w:gridCol w:w="2029"/>
+        <w:gridCol w:w="4274"/>
+      </w:tblGrid>
+      <w:tr>
+        <w:tc>
+          <w:tcPr>
+            <w:tcW w:w="2029" w:type="dxa"/>
+            <w:tcBorders>
+              <w:top w:val="nil"/>
+              <w:left w:val="nil"/>
+              <w:bottom w:val="nil"/>
+              <w:right w:val="nil"/>
+            </w:tcBorders>
+          </w:tcPr>
+          <w:p>
+            <w:pPr>
+              <w:spacing w:line="300" w:lineRule="exact"/>
+              <w:rPr>
+                <w:b/>
+                <w:i/>
+                <w:color w:val="000000" w:themeColor="text1"/>
+                <w:sz w:val="22"/>
+                <w:szCs w:val="22"/>
+              </w:rPr>
+            </w:pPr>
+            <w:r>
+              <w:rPr>
+                <w:color w:val="000000" w:themeColor="text1"/>
+                <w:sz w:val="22"/>
+                <w:szCs w:val="22"/>
+              </w:rPr>
+              <w:t>Address of Permittee:</w:t>
+            </w:r>
+          </w:p>
+        </w:tc>
+        <w:tc>
+          <w:tcPr>
+            <w:tcW w:w="4274" w:type="dxa"/>
+            <w:tcBorders>
+              <w:top w:val="nil"/>
+              <w:left w:val="nil"/>
+              <w:bottom w:val="nil"/>
+              <w:right w:val="nil"/>
+            </w:tcBorders>
+          </w:tcPr>
+          <w:p>
+            <w:pPr>
+              <w:spacing w:line="300" w:lineRule="exact"/>
+              <w:rPr>
+                <w:b/>
+                <w:i/>
+                <w:color w:val="000000" w:themeColor="text1"/>
+                <w:sz w:val="22"/>
+                <w:szCs w:val="22"/>
+              </w:rPr>
+            </w:pPr>
+            <w:r>
+              <w:rPr>
+                <w:b/>
+                <w:color w:val="000000" w:themeColor="text1"/>
+                <w:sz w:val="22"/>
+                <w:szCs w:val="22"/>
+              </w:rPr>
+              <w:t>{</w:t>
+            </w:r>
+            <w:proofErr w:type="spellStart"/>
+            <w:r>
+              <w:rPr>
+                <w:b/>
+                <w:color w:val="000000" w:themeColor="text1"/>
+                <w:sz w:val="22"/>
+                <w:szCs w:val="22"/>
+              </w:rPr>
+              <w:t>d.permit</w:t>
+            </w:r>
+            <w:r>
+              <w:rPr>
+                <w:b/>
+                <w:color w:val="000000" w:themeColor="text1"/>
+                <w:sz w:val="22"/>
+                <w:szCs w:val="22"/>
+              </w:rPr>
+              <w:t>t</w:t>
+            </w:r>
+            <w:r>
+              <w:rPr>
+                <w:b/>
+                <w:color w:val="000000" w:themeColor="text1"/>
+                <w:sz w:val="22"/>
+                <w:szCs w:val="22"/>
+              </w:rPr>
+              <w:t>ee_mailing_address</w:t>
+            </w:r>
+            <w:r>
+              <w:rPr>
+                <w:b/>
+                <w:color w:val="000000" w:themeColor="text1"/>
+                <w:sz w:val="22"/>
+                <w:szCs w:val="22"/>
+              </w:rPr>
+              <w:t>:convCRLF</w:t>
+            </w:r>
+            <w:proofErr w:type="spellEnd"/>
+            <w:r>
+              <w:rPr>
+                <w:b/>
+                <w:color w:val="000000" w:themeColor="text1"/>
+                <w:sz w:val="22"/>
+                <w:szCs w:val="22"/>
+              </w:rPr>
+              <w:t>()</w:t>
+            </w:r>
+            <w:r>
+              <w:rPr>
+                <w:b/>
+                <w:color w:val="000000" w:themeColor="text1"/>
+                <w:sz w:val="22"/>
+                <w:szCs w:val="22"/>
+              </w:rPr>
+              <w:t>}</w:t>
+            </w:r>
+          </w:p>
+        </w:tc>
+      </w:tr>
+    </w:tbl>
+    <w:p>
+      <w:pPr>
+        <w:spacing w:line="300" w:lineRule="exact"/>
+        <w:rPr>
+          <w:b/>
+          <w:i/>
+          <w:color w:val="000000" w:themeColor="text1"/>
+          <w:sz w:val="22"/>
+          <w:szCs w:val="22"/>
+        </w:rPr>
+      </w:pPr>
+    </w:p>
+    <w:p>
+      <w:pPr>
+        <w:rPr>
+          <w:color w:val="000000" w:themeColor="text1"/>
+          <w:sz w:val="22"/>
+          <w:szCs w:val="22"/>
+        </w:rPr>
+      </w:pPr>
+      <w:r>
+        <w:rPr>
+          <w:color w:val="000000" w:themeColor="text1"/>
+          <w:sz w:val="22"/>
+          <w:szCs w:val="22"/>
+        </w:rPr>
+        <w:t>F</w:t>
+      </w:r>
+      <w:r>
+        <w:rPr>
+          <w:color w:val="000000" w:themeColor="text1"/>
+          <w:sz w:val="22"/>
+          <w:szCs w:val="22"/>
+        </w:rPr>
+        <w:t>or work</w:t>
+      </w:r>
+      <w:r>
+        <w:rPr>
+          <w:color w:val="000000" w:themeColor="text1"/>
+          <w:sz w:val="22"/>
+          <w:szCs w:val="22"/>
+        </w:rPr>
+        <w:t xml:space="preserve"> at </w:t>
+      </w:r>
+      <w:r>
+        <w:rPr>
+          <w:b/>
+          <w:color w:val="000000" w:themeColor="text1"/>
+          <w:sz w:val="22"/>
+          <w:szCs w:val="22"/>
+        </w:rPr>
+        <w:t>{</w:t>
+      </w:r>
+      <w:proofErr w:type="spellStart"/>
+      <w:r>
+        <w:rPr>
+          <w:b/>
+          <w:color w:val="000000" w:themeColor="text1"/>
+          <w:sz w:val="22"/>
+          <w:szCs w:val="22"/>
+        </w:rPr>
+        <w:t>d</w:t>
+      </w:r>
+      <w:r>
+        <w:t>.</w:t>
+      </w:r>
+      <w:r>
+        <w:rPr>
+          <w:b/>
+          <w:bCs/>
+        </w:rPr>
+        <w:t>property</w:t>
+      </w:r>
+      <w:proofErr w:type="spellEnd"/>
+      <w:r>
+        <w:rPr>
+          <w:b/>
+          <w:color w:val="000000" w:themeColor="text1"/>
+          <w:sz w:val="22"/>
+          <w:szCs w:val="22"/>
+        </w:rPr>
+        <w:t>}</w:t>
+      </w:r>
+      <w:r>
+        <w:rPr>
+          <w:color w:val="000000" w:themeColor="text1"/>
+          <w:sz w:val="22"/>
+          <w:szCs w:val="22"/>
+        </w:rPr>
+        <w:t xml:space="preserve"> located</w:t>
+      </w:r>
+      <w:r>
+        <w:rPr>
+          <w:color w:val="000000" w:themeColor="text1"/>
+          <w:sz w:val="22"/>
+          <w:szCs w:val="22"/>
+        </w:rPr>
+        <w:t xml:space="preserve"> at: </w:t>
+      </w:r>
+      <w:r>
+        <w:rPr>
+          <w:b/>
+          <w:color w:val="000000" w:themeColor="text1"/>
+          <w:sz w:val="22"/>
+          <w:szCs w:val="22"/>
+        </w:rPr>
+        <w:t>{</w:t>
+      </w:r>
+      <w:proofErr w:type="spellStart"/>
+      <w:r>
+        <w:rPr>
+          <w:b/>
+          <w:color w:val="000000" w:themeColor="text1"/>
+          <w:sz w:val="22"/>
+          <w:szCs w:val="22"/>
+        </w:rPr>
+        <w:t>d.mine_location</w:t>
+      </w:r>
+      <w:proofErr w:type="spellEnd"/>
+      <w:r>
+        <w:rPr>
+          <w:b/>
+          <w:color w:val="000000" w:themeColor="text1"/>
+          <w:sz w:val="22"/>
+          <w:szCs w:val="22"/>
+        </w:rPr>
+        <w:t>}</w:t>
       </w:r>
     </w:p>
     <w:p>
@@ -343,29 +659,85 @@
         <w:spacing w:line="300" w:lineRule="exact"/>
         <w:jc w:val="both"/>
         <w:rPr>
-          <w:b/>
-          <w:i/>
-          <w:color w:val="000000" w:themeColor="text1"/>
-          <w:sz w:val="22"/>
-          <w:szCs w:val="22"/>
-        </w:rPr>
-      </w:pPr>
-      <w:r>
-        <w:rPr>
-          <w:color w:val="000000" w:themeColor="text1"/>
-          <w:sz w:val="22"/>
-          <w:szCs w:val="22"/>
-        </w:rPr>
-        <w:t xml:space="preserve">Address of Permittee: </w:t>
-      </w:r>
-      <w:r>
-        <w:rPr>
-          <w:b/>
-          <w:color w:val="000000" w:themeColor="text1"/>
-          <w:sz w:val="22"/>
-          <w:szCs w:val="22"/>
-        </w:rPr>
-        <w:t>{d.</w:t>
+          <w:color w:val="000000" w:themeColor="text1"/>
+          <w:sz w:val="22"/>
+          <w:szCs w:val="22"/>
+        </w:rPr>
+      </w:pPr>
+    </w:p>
+    <w:p>
+      <w:pPr>
+        <w:spacing w:line="300" w:lineRule="exact"/>
+        <w:rPr>
+          <w:color w:val="000000" w:themeColor="text1"/>
+          <w:sz w:val="22"/>
+          <w:szCs w:val="22"/>
+        </w:rPr>
+      </w:pPr>
+      <w:r>
+        <w:rPr>
+          <w:color w:val="000000" w:themeColor="text1"/>
+          <w:sz w:val="22"/>
+          <w:szCs w:val="22"/>
+        </w:rPr>
+        <w:t xml:space="preserve">Issued Date: </w:t>
+      </w:r>
+      <w:r>
+        <w:rPr>
+          <w:b/>
+          <w:color w:val="000000" w:themeColor="text1"/>
+          <w:sz w:val="22"/>
+          <w:szCs w:val="22"/>
+        </w:rPr>
+        <w:t>{</w:t>
+      </w:r>
+      <w:proofErr w:type="spellStart"/>
+      <w:r>
+        <w:rPr>
+          <w:b/>
+          <w:color w:val="000000" w:themeColor="text1"/>
+          <w:sz w:val="22"/>
+          <w:szCs w:val="22"/>
+        </w:rPr>
+        <w:t>d.issue_date</w:t>
+      </w:r>
+      <w:proofErr w:type="spellEnd"/>
+      <w:r>
+        <w:rPr>
+          <w:b/>
+          <w:color w:val="000000" w:themeColor="text1"/>
+          <w:sz w:val="22"/>
+          <w:szCs w:val="22"/>
+        </w:rPr>
+        <w:t>}</w:t>
+      </w:r>
+    </w:p>
+    <w:p>
+      <w:pPr>
+        <w:rPr>
+          <w:b/>
+          <w:color w:val="000000" w:themeColor="text1"/>
+          <w:sz w:val="22"/>
+          <w:szCs w:val="22"/>
+        </w:rPr>
+      </w:pPr>
+    </w:p>
+    <w:p>
+      <w:pPr>
+        <w:spacing w:line="300" w:lineRule="exact"/>
+        <w:rPr>
+          <w:color w:val="000000" w:themeColor="text1"/>
+          <w:sz w:val="22"/>
+          <w:szCs w:val="22"/>
+        </w:rPr>
+      </w:pPr>
+      <w:r>
+        <w:rPr>
+          <w:color w:val="000000" w:themeColor="text1"/>
+          <w:sz w:val="22"/>
+          <w:szCs w:val="22"/>
+        </w:rPr>
+        <w:t>Authorization Expiry Date:</w:t>
       </w:r>
       <w:r>
         <w:rPr>
@@ -383,44 +755,19 @@
           <w:sz w:val="22"/>
           <w:szCs w:val="22"/>
         </w:rPr>
-        <w:t>permit</w:t>
-      </w:r>
-      <w:r>
-        <w:rPr>
-          <w:b/>
-          <w:color w:val="000000" w:themeColor="text1"/>
-          <w:sz w:val="22"/>
-          <w:szCs w:val="22"/>
-        </w:rPr>
-        <w:t>t</w:t>
-      </w:r>
-      <w:r>
-        <w:rPr>
-          <w:b/>
-          <w:color w:val="000000" w:themeColor="text1"/>
-          <w:sz w:val="22"/>
-          <w:szCs w:val="22"/>
-        </w:rPr>
-        <w:t>ee</w:t>
-      </w:r>
-      <w:r>
-        <w:rPr>
-          <w:b/>
-          <w:color w:val="000000" w:themeColor="text1"/>
-          <w:sz w:val="22"/>
-          <w:szCs w:val="22"/>
-        </w:rPr>
-        <w:t>_mailing_address</w:t>
-      </w:r>
-      <w:r>
-        <w:rPr>
-          <w:b/>
-          <w:color w:val="000000" w:themeColor="text1"/>
-          <w:sz w:val="22"/>
-          <w:szCs w:val="22"/>
-        </w:rPr>
-        <w:t>:convCRLF()</w:t>
-      </w:r>
+        <w:t>{</w:t>
+      </w:r>
+      <w:proofErr w:type="spellStart"/>
+      <w:r>
+        <w:rPr>
+          <w:b/>
+          <w:color w:val="000000" w:themeColor="text1"/>
+          <w:sz w:val="22"/>
+          <w:szCs w:val="22"/>
+        </w:rPr>
+        <w:t>d.auth_end_date</w:t>
+      </w:r>
+      <w:proofErr w:type="spellEnd"/>
       <w:r>
         <w:rPr>
           <w:b/>
@@ -429,92 +776,6 @@
           <w:szCs w:val="22"/>
         </w:rPr>
         <w:t>}</w:t>
-      </w:r>
-    </w:p>
-    <w:p>
-      <w:pPr>
-        <w:rPr>
-          <w:color w:val="000000" w:themeColor="text1"/>
-          <w:sz w:val="22"/>
-          <w:szCs w:val="22"/>
-        </w:rPr>
-      </w:pPr>
-      <w:r>
-        <w:rPr>
-          <w:color w:val="000000" w:themeColor="text1"/>
-          <w:sz w:val="22"/>
-          <w:szCs w:val="22"/>
-        </w:rPr>
-        <w:t>F</w:t>
-      </w:r>
-      <w:r>
-        <w:rPr>
-          <w:color w:val="000000" w:themeColor="text1"/>
-          <w:sz w:val="22"/>
-          <w:szCs w:val="22"/>
-        </w:rPr>
-        <w:t>or work</w:t>
-      </w:r>
-      <w:r>
-        <w:rPr>
-          <w:color w:val="000000" w:themeColor="text1"/>
-          <w:sz w:val="22"/>
-          <w:szCs w:val="22"/>
-        </w:rPr>
-        <w:t xml:space="preserve"> at </w:t>
-      </w:r>
-      <w:r>
-        <w:rPr>
-          <w:b/>
-          <w:color w:val="000000" w:themeColor="text1"/>
-          <w:sz w:val="22"/>
-          <w:szCs w:val="22"/>
-        </w:rPr>
-        <w:t>{d</w:t>
-      </w:r>
-      <w:r>
-        <w:t>.</w:t>
-      </w:r>
-      <w:r>
-        <w:rPr>
-          <w:b/>
-          <w:bCs/>
-        </w:rPr>
-        <w:t>property</w:t>
-      </w:r>
-      <w:r>
-        <w:rPr>
-          <w:b/>
-          <w:color w:val="000000" w:themeColor="text1"/>
-          <w:sz w:val="22"/>
-          <w:szCs w:val="22"/>
-        </w:rPr>
-        <w:t>}</w:t>
-      </w:r>
-      <w:r>
-        <w:rPr>
-          <w:color w:val="000000" w:themeColor="text1"/>
-          <w:sz w:val="22"/>
-          <w:szCs w:val="22"/>
-        </w:rPr>
-        <w:t xml:space="preserve"> located</w:t>
-      </w:r>
-      <w:r>
-        <w:rPr>
-          <w:color w:val="000000" w:themeColor="text1"/>
-          <w:sz w:val="22"/>
-          <w:szCs w:val="22"/>
-        </w:rPr>
-        <w:t xml:space="preserve"> at: </w:t>
-      </w:r>
-      <w:r>
-        <w:rPr>
-          <w:b/>
-          <w:color w:val="000000" w:themeColor="text1"/>
-          <w:sz w:val="22"/>
-          <w:szCs w:val="22"/>
-        </w:rPr>
-        <w:t>{d.mine_location}</w:t>
       </w:r>
     </w:p>
     <w:p>
@@ -524,7 +785,6 @@
         <w:rPr>
           <w:color w:val="000000" w:themeColor="text1"/>
           <w:sz w:val="22"/>
-          <w:szCs w:val="22"/>
         </w:rPr>
       </w:pPr>
     </w:p>
@@ -533,28 +793,11 @@
         <w:spacing w:line="300" w:lineRule="exact"/>
         <w:jc w:val="both"/>
         <w:rPr>
-          <w:color w:val="000000" w:themeColor="text1"/>
-          <w:sz w:val="22"/>
-          <w:szCs w:val="22"/>
-        </w:rPr>
-      </w:pPr>
-      <w:r>
-        <w:rPr>
-          <w:color w:val="000000" w:themeColor="text1"/>
-          <w:sz w:val="22"/>
-          <w:szCs w:val="22"/>
-        </w:rPr>
-        <w:t xml:space="preserve">Issued Date: </w:t>
-      </w:r>
-      <w:r>
-        <w:rPr>
-          <w:b/>
-          <w:color w:val="000000" w:themeColor="text1"/>
-          <w:sz w:val="22"/>
-          <w:szCs w:val="22"/>
-        </w:rPr>
-        <w:t>{d.issue_date}</w:t>
-      </w:r>
+          <w:b/>
+          <w:color w:val="000000" w:themeColor="text1"/>
+          <w:sz w:val="22"/>
+        </w:rPr>
+      </w:pPr>
       <w:r>
         <w:rPr>
           <w:b/>
@@ -563,16 +806,14 @@
         </w:rPr>
         <w:tab/>
       </w:r>
-    </w:p>
-    <w:p>
-      <w:pPr>
-        <w:rPr>
-          <w:b/>
-          <w:color w:val="000000" w:themeColor="text1"/>
-          <w:sz w:val="22"/>
-          <w:szCs w:val="22"/>
-        </w:rPr>
-      </w:pPr>
+      <w:r>
+        <w:rPr>
+          <w:b/>
+          <w:color w:val="000000" w:themeColor="text1"/>
+          <w:sz w:val="22"/>
+        </w:rPr>
+        <w:tab/>
+      </w:r>
     </w:p>
     <w:p>
       <w:pPr>
@@ -581,45 +822,88 @@
         <w:rPr>
           <w:color w:val="000000" w:themeColor="text1"/>
           <w:sz w:val="22"/>
-          <w:szCs w:val="22"/>
-        </w:rPr>
-      </w:pPr>
-      <w:r>
-        <w:rPr>
-          <w:color w:val="000000" w:themeColor="text1"/>
-          <w:sz w:val="22"/>
-          <w:szCs w:val="22"/>
-        </w:rPr>
-        <w:t>Authorization Expiry Date:</w:t>
-      </w:r>
-      <w:r>
-        <w:rPr>
-          <w:b/>
-          <w:color w:val="000000" w:themeColor="text1"/>
-          <w:sz w:val="22"/>
-          <w:szCs w:val="22"/>
-        </w:rPr>
-        <w:t xml:space="preserve"> </w:t>
-      </w:r>
-      <w:r>
-        <w:rPr>
-          <w:b/>
-          <w:color w:val="000000" w:themeColor="text1"/>
-          <w:sz w:val="22"/>
-          <w:szCs w:val="22"/>
-        </w:rPr>
-        <w:t>{d.auth_end_date}</w:t>
-      </w:r>
+        </w:rPr>
+      </w:pPr>
     </w:p>
     <w:p>
       <w:pPr>
         <w:spacing w:line="300" w:lineRule="exact"/>
         <w:jc w:val="both"/>
         <w:rPr>
-          <w:color w:val="000000" w:themeColor="text1"/>
-          <w:sz w:val="22"/>
-        </w:rPr>
-      </w:pPr>
+          <w:b/>
+          <w:color w:val="000000" w:themeColor="text1"/>
+          <w:sz w:val="22"/>
+          <w:szCs w:val="22"/>
+        </w:rPr>
+      </w:pPr>
+      <w:r>
+        <w:rPr>
+          <w:b/>
+          <w:color w:val="000000" w:themeColor="text1"/>
+          <w:sz w:val="22"/>
+        </w:rPr>
+        <w:t xml:space="preserve">This permit supersedes and amends all previous versions of Permit </w:t>
+      </w:r>
+      <w:r>
+        <w:rPr>
+          <w:b/>
+          <w:color w:val="000000" w:themeColor="text1"/>
+          <w:sz w:val="22"/>
+        </w:rPr>
+        <w:t>{</w:t>
+      </w:r>
+      <w:proofErr w:type="spellStart"/>
+      <w:r>
+        <w:rPr>
+          <w:b/>
+          <w:color w:val="000000" w:themeColor="text1"/>
+          <w:sz w:val="22"/>
+        </w:rPr>
+        <w:t>d.permit_number</w:t>
+      </w:r>
+      <w:proofErr w:type="spellEnd"/>
+      <w:r>
+        <w:rPr>
+          <w:b/>
+          <w:color w:val="000000" w:themeColor="text1"/>
+          <w:sz w:val="22"/>
+        </w:rPr>
+        <w:t>}</w:t>
+      </w:r>
+      <w:r>
+        <w:rPr>
+          <w:b/>
+          <w:color w:val="000000" w:themeColor="text1"/>
+          <w:sz w:val="22"/>
+        </w:rPr>
+        <w:t xml:space="preserve"> issued pursuant to Part 10 of the </w:t>
+      </w:r>
+      <w:r>
+        <w:rPr>
+          <w:b/>
+          <w:i/>
+          <w:color w:val="000000" w:themeColor="text1"/>
+          <w:sz w:val="22"/>
+        </w:rPr>
+        <w:t>Mines Act</w:t>
+      </w:r>
+      <w:r>
+        <w:rPr>
+          <w:b/>
+          <w:color w:val="000000" w:themeColor="text1"/>
+          <w:sz w:val="22"/>
+        </w:rPr>
+        <w:t>. (</w:t>
+      </w:r>
+      <w:r>
+        <w:rPr>
+          <w:b/>
+          <w:color w:val="000000" w:themeColor="text1"/>
+          <w:sz w:val="22"/>
+          <w:szCs w:val="22"/>
+        </w:rPr>
+        <w:t xml:space="preserve">All previously approved works systems are hereby transferred under this permit.) </w:t>
+      </w:r>
     </w:p>
     <w:p>
       <w:pPr>
@@ -631,22 +915,6 @@
           <w:sz w:val="22"/>
         </w:rPr>
       </w:pPr>
-      <w:r>
-        <w:rPr>
-          <w:b/>
-          <w:color w:val="000000" w:themeColor="text1"/>
-          <w:sz w:val="22"/>
-        </w:rPr>
-        <w:tab/>
-      </w:r>
-      <w:r>
-        <w:rPr>
-          <w:b/>
-          <w:color w:val="000000" w:themeColor="text1"/>
-          <w:sz w:val="22"/>
-        </w:rPr>
-        <w:tab/>
-      </w:r>
     </w:p>
     <w:p>
       <w:pPr>
@@ -663,61 +931,163 @@
         <w:spacing w:line="300" w:lineRule="exact"/>
         <w:jc w:val="both"/>
         <w:rPr>
-          <w:b/>
-          <w:color w:val="000000" w:themeColor="text1"/>
-          <w:sz w:val="22"/>
-          <w:szCs w:val="22"/>
-        </w:rPr>
-      </w:pPr>
-      <w:r>
-        <w:rPr>
-          <w:b/>
-          <w:color w:val="000000" w:themeColor="text1"/>
-          <w:sz w:val="22"/>
-        </w:rPr>
-        <w:t xml:space="preserve">This permit supersedes and amends all previous versions of Permit </w:t>
-      </w:r>
-      <w:r>
-        <w:rPr>
-          <w:b/>
-          <w:color w:val="000000" w:themeColor="text1"/>
-          <w:sz w:val="22"/>
-        </w:rPr>
-        <w:t>{d.permit_number}</w:t>
-      </w:r>
-      <w:r>
-        <w:rPr>
-          <w:b/>
-          <w:color w:val="000000" w:themeColor="text1"/>
-          <w:sz w:val="22"/>
-        </w:rPr>
-        <w:t xml:space="preserve"> issued pursuant to Part 10 of the </w:t>
-      </w:r>
-      <w:r>
-        <w:rPr>
-          <w:b/>
-          <w:i/>
-          <w:color w:val="000000" w:themeColor="text1"/>
-          <w:sz w:val="22"/>
-        </w:rPr>
-        <w:t>Mines Act</w:t>
-      </w:r>
-      <w:r>
-        <w:rPr>
-          <w:b/>
-          <w:color w:val="000000" w:themeColor="text1"/>
-          <w:sz w:val="22"/>
-        </w:rPr>
-        <w:t>. (</w:t>
-      </w:r>
-      <w:r>
-        <w:rPr>
-          <w:b/>
-          <w:color w:val="000000" w:themeColor="text1"/>
-          <w:sz w:val="22"/>
-          <w:szCs w:val="22"/>
-        </w:rPr>
-        <w:t xml:space="preserve">All previously approved works systems are hereby transferred under this permit.) </w:t>
+          <w:color w:val="000000" w:themeColor="text1"/>
+          <w:sz w:val="22"/>
+        </w:rPr>
+      </w:pPr>
+      <w:r>
+        <w:rPr>
+          <w:color w:val="000000" w:themeColor="text1"/>
+          <w:sz w:val="22"/>
+        </w:rPr>
+        <w:t>Issued</w:t>
+      </w:r>
+      <w:r>
+        <w:rPr>
+          <w:color w:val="000000" w:themeColor="text1"/>
+          <w:sz w:val="22"/>
+        </w:rPr>
+        <w:t xml:space="preserve"> </w:t>
+      </w:r>
+      <w:r>
+        <w:rPr>
+          <w:color w:val="000000" w:themeColor="text1"/>
+          <w:sz w:val="22"/>
+        </w:rPr>
+        <w:t xml:space="preserve">at </w:t>
+      </w:r>
+      <w:r>
+        <w:rPr>
+          <w:b/>
+          <w:color w:val="000000" w:themeColor="text1"/>
+          <w:sz w:val="22"/>
+        </w:rPr>
+        <w:t>{</w:t>
+      </w:r>
+      <w:proofErr w:type="spellStart"/>
+      <w:r>
+        <w:rPr>
+          <w:b/>
+          <w:color w:val="000000" w:themeColor="text1"/>
+          <w:sz w:val="22"/>
+        </w:rPr>
+        <w:t>d.regional_office</w:t>
+      </w:r>
+      <w:proofErr w:type="spellEnd"/>
+      <w:r>
+        <w:rPr>
+          <w:b/>
+          <w:color w:val="000000" w:themeColor="text1"/>
+          <w:sz w:val="22"/>
+        </w:rPr>
+        <w:t>}</w:t>
+      </w:r>
+      <w:r>
+        <w:rPr>
+          <w:color w:val="000000" w:themeColor="text1"/>
+          <w:sz w:val="22"/>
+        </w:rPr>
+        <w:t xml:space="preserve">, British Columbia this </w:t>
+      </w:r>
+      <w:r>
+        <w:rPr>
+          <w:b/>
+          <w:color w:val="000000" w:themeColor="text1"/>
+          <w:sz w:val="22"/>
+        </w:rPr>
+        <w:t>{</w:t>
+      </w:r>
+      <w:proofErr w:type="spellStart"/>
+      <w:r>
+        <w:rPr>
+          <w:b/>
+          <w:color w:val="000000" w:themeColor="text1"/>
+          <w:sz w:val="22"/>
+        </w:rPr>
+        <w:t>d.current_date</w:t>
+      </w:r>
+      <w:proofErr w:type="spellEnd"/>
+      <w:r>
+        <w:rPr>
+          <w:b/>
+          <w:color w:val="000000" w:themeColor="text1"/>
+          <w:sz w:val="22"/>
+        </w:rPr>
+        <w:t>}</w:t>
+      </w:r>
+      <w:r>
+        <w:rPr>
+          <w:color w:val="000000" w:themeColor="text1"/>
+          <w:sz w:val="22"/>
+        </w:rPr>
+        <w:t xml:space="preserve"> day of </w:t>
+      </w:r>
+      <w:r>
+        <w:rPr>
+          <w:b/>
+          <w:color w:val="000000" w:themeColor="text1"/>
+          <w:sz w:val="22"/>
+        </w:rPr>
+        <w:t>{</w:t>
+      </w:r>
+      <w:proofErr w:type="spellStart"/>
+      <w:r>
+        <w:rPr>
+          <w:b/>
+          <w:color w:val="000000" w:themeColor="text1"/>
+          <w:sz w:val="22"/>
+        </w:rPr>
+        <w:t>d.current_month</w:t>
+      </w:r>
+      <w:proofErr w:type="spellEnd"/>
+      <w:r>
+        <w:rPr>
+          <w:b/>
+          <w:color w:val="000000" w:themeColor="text1"/>
+          <w:sz w:val="22"/>
+        </w:rPr>
+        <w:t>}</w:t>
+      </w:r>
+      <w:r>
+        <w:rPr>
+          <w:color w:val="000000" w:themeColor="text1"/>
+          <w:sz w:val="22"/>
+        </w:rPr>
+        <w:t xml:space="preserve"> in the year </w:t>
+      </w:r>
+      <w:r>
+        <w:rPr>
+          <w:b/>
+          <w:color w:val="000000" w:themeColor="text1"/>
+          <w:sz w:val="22"/>
+        </w:rPr>
+        <w:t>{</w:t>
+      </w:r>
+      <w:proofErr w:type="spellStart"/>
+      <w:r>
+        <w:rPr>
+          <w:b/>
+          <w:color w:val="000000" w:themeColor="text1"/>
+          <w:sz w:val="22"/>
+        </w:rPr>
+        <w:t>d.current_year</w:t>
+      </w:r>
+      <w:proofErr w:type="spellEnd"/>
+      <w:r>
+        <w:rPr>
+          <w:b/>
+          <w:color w:val="000000" w:themeColor="text1"/>
+          <w:sz w:val="22"/>
+        </w:rPr>
+        <w:t>}</w:t>
+      </w:r>
+      <w:r>
+        <w:rPr>
+          <w:b/>
+          <w:color w:val="000000" w:themeColor="text1"/>
+          <w:sz w:val="22"/>
+        </w:rPr>
+        <w:t>.</w:t>
       </w:r>
     </w:p>
     <w:p>
@@ -725,9 +1095,9 @@
         <w:spacing w:line="300" w:lineRule="exact"/>
         <w:jc w:val="both"/>
         <w:rPr>
-          <w:b/>
-          <w:color w:val="000000" w:themeColor="text1"/>
-          <w:sz w:val="22"/>
+          <w:color w:val="000000" w:themeColor="text1"/>
+          <w:sz w:val="22"/>
+          <w:szCs w:val="22"/>
         </w:rPr>
       </w:pPr>
     </w:p>
@@ -738,6 +1108,7 @@
         <w:rPr>
           <w:color w:val="000000" w:themeColor="text1"/>
           <w:sz w:val="22"/>
+          <w:szCs w:val="22"/>
         </w:rPr>
       </w:pPr>
     </w:p>
@@ -748,90 +1119,9 @@
         <w:rPr>
           <w:color w:val="000000" w:themeColor="text1"/>
           <w:sz w:val="22"/>
-        </w:rPr>
-      </w:pPr>
-      <w:r>
-        <w:rPr>
-          <w:color w:val="000000" w:themeColor="text1"/>
-          <w:sz w:val="22"/>
-        </w:rPr>
-        <w:t>Issued</w:t>
-      </w:r>
-      <w:r>
-        <w:rPr>
-          <w:color w:val="000000" w:themeColor="text1"/>
-          <w:sz w:val="22"/>
-        </w:rPr>
-        <w:t xml:space="preserve"> </w:t>
-      </w:r>
-      <w:r>
-        <w:rPr>
-          <w:color w:val="000000" w:themeColor="text1"/>
-          <w:sz w:val="22"/>
-        </w:rPr>
-        <w:t xml:space="preserve">at </w:t>
-      </w:r>
-      <w:r>
-        <w:rPr>
-          <w:b/>
-          <w:color w:val="000000" w:themeColor="text1"/>
-          <w:sz w:val="22"/>
-        </w:rPr>
-        <w:t>{d.regional_office}</w:t>
-      </w:r>
-      <w:r>
-        <w:rPr>
-          <w:color w:val="000000" w:themeColor="text1"/>
-          <w:sz w:val="22"/>
-        </w:rPr>
-        <w:t xml:space="preserve">, British Columbia this </w:t>
-      </w:r>
-      <w:r>
-        <w:rPr>
-          <w:b/>
-          <w:color w:val="000000" w:themeColor="text1"/>
-          <w:sz w:val="22"/>
-        </w:rPr>
-        <w:t>{d.current_date}</w:t>
-      </w:r>
-      <w:r>
-        <w:rPr>
-          <w:color w:val="000000" w:themeColor="text1"/>
-          <w:sz w:val="22"/>
-        </w:rPr>
-        <w:t xml:space="preserve"> day of </w:t>
-      </w:r>
-      <w:r>
-        <w:rPr>
-          <w:b/>
-          <w:color w:val="000000" w:themeColor="text1"/>
-          <w:sz w:val="22"/>
-        </w:rPr>
-        <w:t>{d.current_month}</w:t>
-      </w:r>
-      <w:r>
-        <w:rPr>
-          <w:color w:val="000000" w:themeColor="text1"/>
-          <w:sz w:val="22"/>
-        </w:rPr>
-        <w:t xml:space="preserve"> in the year </w:t>
-      </w:r>
-      <w:r>
-        <w:rPr>
-          <w:b/>
-          <w:color w:val="000000" w:themeColor="text1"/>
-          <w:sz w:val="22"/>
-        </w:rPr>
-        <w:t>{d.current_year}</w:t>
-      </w:r>
-      <w:r>
-        <w:rPr>
-          <w:b/>
-          <w:color w:val="000000" w:themeColor="text1"/>
-          <w:sz w:val="22"/>
-        </w:rPr>
-        <w:t>.</w:t>
-      </w:r>
+          <w:szCs w:val="22"/>
+        </w:rPr>
+      </w:pPr>
     </w:p>
     <w:p>
       <w:pPr>
@@ -843,6 +1133,54 @@
           <w:szCs w:val="22"/>
         </w:rPr>
       </w:pPr>
+      <w:r>
+        <w:rPr>
+          <w:color w:val="000000" w:themeColor="text1"/>
+          <w:sz w:val="22"/>
+          <w:szCs w:val="22"/>
+        </w:rPr>
+        <w:tab/>
+      </w:r>
+      <w:r>
+        <w:rPr>
+          <w:color w:val="000000" w:themeColor="text1"/>
+          <w:sz w:val="22"/>
+          <w:szCs w:val="22"/>
+        </w:rPr>
+        <w:tab/>
+      </w:r>
+      <w:r>
+        <w:rPr>
+          <w:color w:val="000000" w:themeColor="text1"/>
+          <w:sz w:val="22"/>
+          <w:szCs w:val="22"/>
+        </w:rPr>
+        <w:tab/>
+      </w:r>
+      <w:r>
+        <w:rPr>
+          <w:color w:val="000000" w:themeColor="text1"/>
+          <w:sz w:val="22"/>
+          <w:szCs w:val="22"/>
+        </w:rPr>
+        <w:tab/>
+      </w:r>
+      <w:r>
+        <w:rPr>
+          <w:color w:val="000000" w:themeColor="text1"/>
+          <w:sz w:val="22"/>
+          <w:szCs w:val="22"/>
+        </w:rPr>
+        <w:tab/>
+      </w:r>
+      <w:r>
+        <w:rPr>
+          <w:color w:val="000000" w:themeColor="text1"/>
+          <w:sz w:val="22"/>
+          <w:szCs w:val="22"/>
+        </w:rPr>
+        <w:tab/>
+      </w:r>
     </w:p>
     <w:p>
       <w:pPr>
@@ -854,30 +1192,160 @@
           <w:szCs w:val="22"/>
         </w:rPr>
       </w:pPr>
+      <w:r>
+        <w:rPr>
+          <w:color w:val="000000" w:themeColor="text1"/>
+          <w:sz w:val="22"/>
+          <w:szCs w:val="22"/>
+        </w:rPr>
+        <w:tab/>
+      </w:r>
+      <w:r>
+        <w:rPr>
+          <w:color w:val="000000" w:themeColor="text1"/>
+          <w:sz w:val="22"/>
+          <w:szCs w:val="22"/>
+        </w:rPr>
+        <w:tab/>
+      </w:r>
+      <w:r>
+        <w:rPr>
+          <w:color w:val="000000" w:themeColor="text1"/>
+          <w:sz w:val="22"/>
+          <w:szCs w:val="22"/>
+        </w:rPr>
+        <w:tab/>
+      </w:r>
+      <w:r>
+        <w:rPr>
+          <w:color w:val="000000" w:themeColor="text1"/>
+          <w:sz w:val="22"/>
+          <w:szCs w:val="22"/>
+        </w:rPr>
+        <w:tab/>
+      </w:r>
+      <w:r>
+        <w:rPr>
+          <w:color w:val="000000" w:themeColor="text1"/>
+          <w:sz w:val="22"/>
+          <w:szCs w:val="22"/>
+        </w:rPr>
+        <w:tab/>
+      </w:r>
+      <w:r>
+        <w:rPr>
+          <w:color w:val="000000" w:themeColor="text1"/>
+          <w:sz w:val="22"/>
+          <w:szCs w:val="22"/>
+        </w:rPr>
+        <w:tab/>
+        <w:t>_______________________________________</w:t>
+      </w:r>
     </w:p>
     <w:p>
       <w:pPr>
         <w:spacing w:line="300" w:lineRule="exact"/>
         <w:jc w:val="both"/>
         <w:rPr>
-          <w:color w:val="000000" w:themeColor="text1"/>
-          <w:sz w:val="22"/>
-          <w:szCs w:val="22"/>
-        </w:rPr>
-      </w:pPr>
+          <w:b/>
+          <w:color w:val="000000" w:themeColor="text1"/>
+          <w:sz w:val="22"/>
+          <w:szCs w:val="22"/>
+          <w:highlight w:val="yellow"/>
+        </w:rPr>
+      </w:pPr>
+      <w:r>
+        <w:rPr>
+          <w:color w:val="000000" w:themeColor="text1"/>
+          <w:sz w:val="22"/>
+          <w:szCs w:val="22"/>
+        </w:rPr>
+        <w:tab/>
+      </w:r>
+      <w:r>
+        <w:rPr>
+          <w:color w:val="000000" w:themeColor="text1"/>
+          <w:sz w:val="22"/>
+          <w:szCs w:val="22"/>
+        </w:rPr>
+        <w:tab/>
+      </w:r>
+      <w:r>
+        <w:rPr>
+          <w:color w:val="000000" w:themeColor="text1"/>
+          <w:sz w:val="22"/>
+          <w:szCs w:val="22"/>
+        </w:rPr>
+        <w:tab/>
+      </w:r>
+      <w:r>
+        <w:rPr>
+          <w:color w:val="000000" w:themeColor="text1"/>
+          <w:sz w:val="22"/>
+          <w:szCs w:val="22"/>
+        </w:rPr>
+        <w:tab/>
+      </w:r>
+      <w:r>
+        <w:rPr>
+          <w:color w:val="000000" w:themeColor="text1"/>
+          <w:sz w:val="22"/>
+          <w:szCs w:val="22"/>
+        </w:rPr>
+        <w:tab/>
+      </w:r>
+      <w:r>
+        <w:rPr>
+          <w:color w:val="000000" w:themeColor="text1"/>
+          <w:sz w:val="22"/>
+          <w:szCs w:val="22"/>
+        </w:rPr>
+        <w:tab/>
+      </w:r>
+      <w:r>
+        <w:rPr>
+          <w:b/>
+          <w:color w:val="000000" w:themeColor="text1"/>
+          <w:sz w:val="22"/>
+          <w:szCs w:val="22"/>
+        </w:rPr>
+        <w:t>{</w:t>
+      </w:r>
+      <w:proofErr w:type="spellStart"/>
+      <w:r>
+        <w:rPr>
+          <w:b/>
+          <w:color w:val="000000" w:themeColor="text1"/>
+          <w:sz w:val="22"/>
+          <w:szCs w:val="22"/>
+        </w:rPr>
+        <w:t>d.lead_inspector</w:t>
+      </w:r>
+      <w:proofErr w:type="spellEnd"/>
+      <w:r>
+        <w:rPr>
+          <w:b/>
+          <w:color w:val="000000" w:themeColor="text1"/>
+          <w:sz w:val="22"/>
+          <w:szCs w:val="22"/>
+        </w:rPr>
+        <w:t>}</w:t>
+      </w:r>
     </w:p>
     <w:p>
       <w:pPr>
         <w:spacing w:line="300" w:lineRule="exact"/>
         <w:jc w:val="both"/>
         <w:rPr>
-          <w:color w:val="000000" w:themeColor="text1"/>
-          <w:sz w:val="22"/>
-          <w:szCs w:val="22"/>
-        </w:rPr>
-      </w:pPr>
-      <w:r>
-        <w:rPr>
+          <w:b/>
+          <w:color w:val="000000" w:themeColor="text1"/>
+          <w:sz w:val="22"/>
+          <w:szCs w:val="22"/>
+        </w:rPr>
+      </w:pPr>
+      <w:r>
+        <w:rPr>
+          <w:b/>
           <w:color w:val="000000" w:themeColor="text1"/>
           <w:sz w:val="22"/>
           <w:szCs w:val="22"/>
@@ -886,6 +1354,7 @@
       </w:r>
       <w:r>
         <w:rPr>
+          <w:b/>
           <w:color w:val="000000" w:themeColor="text1"/>
           <w:sz w:val="22"/>
           <w:szCs w:val="22"/>
@@ -894,6 +1363,7 @@
       </w:r>
       <w:r>
         <w:rPr>
+          <w:b/>
           <w:color w:val="000000" w:themeColor="text1"/>
           <w:sz w:val="22"/>
           <w:szCs w:val="22"/>
@@ -902,6 +1372,7 @@
       </w:r>
       <w:r>
         <w:rPr>
+          <w:b/>
           <w:color w:val="000000" w:themeColor="text1"/>
           <w:sz w:val="22"/>
           <w:szCs w:val="22"/>
@@ -910,6 +1381,7 @@
       </w:r>
       <w:r>
         <w:rPr>
+          <w:b/>
           <w:color w:val="000000" w:themeColor="text1"/>
           <w:sz w:val="22"/>
           <w:szCs w:val="22"/>
@@ -918,216 +1390,41 @@
       </w:r>
       <w:r>
         <w:rPr>
+          <w:b/>
           <w:color w:val="000000" w:themeColor="text1"/>
           <w:sz w:val="22"/>
           <w:szCs w:val="22"/>
         </w:rPr>
         <w:tab/>
       </w:r>
-    </w:p>
-    <w:p>
-      <w:pPr>
-        <w:spacing w:line="300" w:lineRule="exact"/>
-        <w:jc w:val="both"/>
-        <w:rPr>
-          <w:color w:val="000000" w:themeColor="text1"/>
-          <w:sz w:val="22"/>
-          <w:szCs w:val="22"/>
-        </w:rPr>
-      </w:pPr>
-      <w:r>
-        <w:rPr>
-          <w:color w:val="000000" w:themeColor="text1"/>
-          <w:sz w:val="22"/>
-          <w:szCs w:val="22"/>
-        </w:rPr>
-        <w:tab/>
-      </w:r>
-      <w:r>
-        <w:rPr>
-          <w:color w:val="000000" w:themeColor="text1"/>
-          <w:sz w:val="22"/>
-          <w:szCs w:val="22"/>
-        </w:rPr>
-        <w:tab/>
-      </w:r>
-      <w:r>
-        <w:rPr>
-          <w:color w:val="000000" w:themeColor="text1"/>
-          <w:sz w:val="22"/>
-          <w:szCs w:val="22"/>
-        </w:rPr>
-        <w:tab/>
-      </w:r>
-      <w:r>
-        <w:rPr>
-          <w:color w:val="000000" w:themeColor="text1"/>
-          <w:sz w:val="22"/>
-          <w:szCs w:val="22"/>
-        </w:rPr>
-        <w:tab/>
-      </w:r>
-      <w:r>
-        <w:rPr>
-          <w:color w:val="000000" w:themeColor="text1"/>
-          <w:sz w:val="22"/>
-          <w:szCs w:val="22"/>
-        </w:rPr>
-        <w:tab/>
-      </w:r>
-      <w:r>
-        <w:rPr>
-          <w:color w:val="000000" w:themeColor="text1"/>
-          <w:sz w:val="22"/>
-          <w:szCs w:val="22"/>
-        </w:rPr>
-        <w:tab/>
-        <w:t>_______________________________________</w:t>
-      </w:r>
-    </w:p>
-    <w:p>
-      <w:pPr>
-        <w:spacing w:line="300" w:lineRule="exact"/>
-        <w:jc w:val="both"/>
-        <w:rPr>
-          <w:b/>
-          <w:color w:val="000000" w:themeColor="text1"/>
-          <w:sz w:val="22"/>
-          <w:szCs w:val="22"/>
-          <w:highlight w:val="yellow"/>
-        </w:rPr>
-      </w:pPr>
-      <w:r>
-        <w:rPr>
-          <w:color w:val="000000" w:themeColor="text1"/>
-          <w:sz w:val="22"/>
-          <w:szCs w:val="22"/>
-        </w:rPr>
-        <w:tab/>
-      </w:r>
-      <w:r>
-        <w:rPr>
-          <w:color w:val="000000" w:themeColor="text1"/>
-          <w:sz w:val="22"/>
-          <w:szCs w:val="22"/>
-        </w:rPr>
-        <w:tab/>
-      </w:r>
-      <w:r>
-        <w:rPr>
-          <w:color w:val="000000" w:themeColor="text1"/>
-          <w:sz w:val="22"/>
-          <w:szCs w:val="22"/>
-        </w:rPr>
-        <w:tab/>
-      </w:r>
-      <w:r>
-        <w:rPr>
-          <w:color w:val="000000" w:themeColor="text1"/>
-          <w:sz w:val="22"/>
-          <w:szCs w:val="22"/>
-        </w:rPr>
-        <w:tab/>
-      </w:r>
-      <w:r>
-        <w:rPr>
-          <w:color w:val="000000" w:themeColor="text1"/>
-          <w:sz w:val="22"/>
-          <w:szCs w:val="22"/>
-        </w:rPr>
-        <w:tab/>
-      </w:r>
-      <w:r>
-        <w:rPr>
-          <w:color w:val="000000" w:themeColor="text1"/>
-          <w:sz w:val="22"/>
-          <w:szCs w:val="22"/>
-        </w:rPr>
-        <w:tab/>
-      </w:r>
-      <w:r>
-        <w:rPr>
-          <w:b/>
-          <w:color w:val="000000" w:themeColor="text1"/>
-          <w:sz w:val="22"/>
-          <w:szCs w:val="22"/>
-        </w:rPr>
-        <w:t>{d.lead_inspector}</w:t>
-      </w:r>
-    </w:p>
-    <w:p>
-      <w:pPr>
-        <w:spacing w:line="300" w:lineRule="exact"/>
-        <w:jc w:val="both"/>
-        <w:rPr>
-          <w:b/>
-          <w:color w:val="000000" w:themeColor="text1"/>
-          <w:sz w:val="22"/>
-          <w:szCs w:val="22"/>
-        </w:rPr>
-      </w:pPr>
-      <w:r>
-        <w:rPr>
-          <w:b/>
-          <w:color w:val="000000" w:themeColor="text1"/>
-          <w:sz w:val="22"/>
-          <w:szCs w:val="22"/>
-        </w:rPr>
-        <w:tab/>
-      </w:r>
-      <w:r>
-        <w:rPr>
-          <w:b/>
-          <w:color w:val="000000" w:themeColor="text1"/>
-          <w:sz w:val="22"/>
-          <w:szCs w:val="22"/>
-        </w:rPr>
-        <w:tab/>
-      </w:r>
-      <w:r>
-        <w:rPr>
-          <w:b/>
-          <w:color w:val="000000" w:themeColor="text1"/>
-          <w:sz w:val="22"/>
-          <w:szCs w:val="22"/>
-        </w:rPr>
-        <w:tab/>
-      </w:r>
-      <w:r>
-        <w:rPr>
-          <w:b/>
-          <w:color w:val="000000" w:themeColor="text1"/>
-          <w:sz w:val="22"/>
-          <w:szCs w:val="22"/>
-        </w:rPr>
-        <w:tab/>
-      </w:r>
-      <w:r>
-        <w:rPr>
-          <w:b/>
-          <w:color w:val="000000" w:themeColor="text1"/>
-          <w:sz w:val="22"/>
-          <w:szCs w:val="22"/>
-        </w:rPr>
-        <w:tab/>
-      </w:r>
-      <w:r>
-        <w:rPr>
-          <w:b/>
-          <w:color w:val="000000" w:themeColor="text1"/>
-          <w:sz w:val="22"/>
-          <w:szCs w:val="22"/>
-        </w:rPr>
-        <w:tab/>
-      </w:r>
-      <w:r>
-        <w:rPr>
-          <w:b/>
-          <w:color w:val="000000" w:themeColor="text1"/>
-          <w:sz w:val="22"/>
-          <w:szCs w:val="22"/>
-        </w:rPr>
-        <w:t>{d.lead_inspector_title}</w:t>
+      <w:r>
+        <w:rPr>
+          <w:b/>
+          <w:color w:val="000000" w:themeColor="text1"/>
+          <w:sz w:val="22"/>
+          <w:szCs w:val="22"/>
+        </w:rPr>
+        <w:t>{</w:t>
+      </w:r>
+      <w:proofErr w:type="spellStart"/>
+      <w:r>
+        <w:rPr>
+          <w:b/>
+          <w:color w:val="000000" w:themeColor="text1"/>
+          <w:sz w:val="22"/>
+          <w:szCs w:val="22"/>
+        </w:rPr>
+        <w:t>d.lead_inspector_title</w:t>
+      </w:r>
+      <w:proofErr w:type="spellEnd"/>
+      <w:r>
+        <w:rPr>
+          <w:b/>
+          <w:color w:val="000000" w:themeColor="text1"/>
+          <w:sz w:val="22"/>
+          <w:szCs w:val="22"/>
+        </w:rPr>
+        <w:t>}</w:t>
       </w:r>
     </w:p>
     <w:p>
@@ -1213,7 +1510,29 @@
           <w:sz w:val="22"/>
           <w:szCs w:val="22"/>
         </w:rPr>
-        <w:t>{d.application_date}</w:t>
+        <w:t>{</w:t>
+      </w:r>
+      <w:proofErr w:type="spellStart"/>
+      <w:r>
+        <w:rPr>
+          <w:rFonts w:asciiTheme="minorHAnsi" w:hAnsiTheme="minorHAnsi" w:cstheme="minorHAnsi"/>
+          <w:b/>
+          <w:color w:val="000000" w:themeColor="text1"/>
+          <w:sz w:val="22"/>
+          <w:szCs w:val="22"/>
+        </w:rPr>
+        <w:t>d.application_date</w:t>
+      </w:r>
+      <w:proofErr w:type="spellEnd"/>
+      <w:r>
+        <w:rPr>
+          <w:rFonts w:asciiTheme="minorHAnsi" w:hAnsiTheme="minorHAnsi" w:cstheme="minorHAnsi"/>
+          <w:b/>
+          <w:color w:val="000000" w:themeColor="text1"/>
+          <w:sz w:val="22"/>
+          <w:szCs w:val="22"/>
+        </w:rPr>
+        <w:t>}</w:t>
       </w:r>
       <w:r>
         <w:rPr>
@@ -1242,7 +1561,29 @@
           <w:sz w:val="22"/>
           <w:szCs w:val="22"/>
         </w:rPr>
-        <w:t>{d.property_name}</w:t>
+        <w:t>{</w:t>
+      </w:r>
+      <w:proofErr w:type="spellStart"/>
+      <w:r>
+        <w:rPr>
+          <w:rFonts w:asciiTheme="minorHAnsi" w:hAnsiTheme="minorHAnsi" w:cstheme="minorHAnsi"/>
+          <w:b/>
+          <w:color w:val="000000" w:themeColor="text1"/>
+          <w:sz w:val="22"/>
+          <w:szCs w:val="22"/>
+        </w:rPr>
+        <w:t>d.property_name</w:t>
+      </w:r>
+      <w:proofErr w:type="spellEnd"/>
+      <w:r>
+        <w:rPr>
+          <w:rFonts w:asciiTheme="minorHAnsi" w:hAnsiTheme="minorHAnsi" w:cstheme="minorHAnsi"/>
+          <w:b/>
+          <w:color w:val="000000" w:themeColor="text1"/>
+          <w:sz w:val="22"/>
+          <w:szCs w:val="22"/>
+        </w:rPr>
+        <w:t>}</w:t>
       </w:r>
       <w:r>
         <w:rPr>
@@ -1261,7 +1602,29 @@
           <w:sz w:val="22"/>
           <w:szCs w:val="22"/>
         </w:rPr>
-        <w:t>{d.application_type}</w:t>
+        <w:t>{</w:t>
+      </w:r>
+      <w:proofErr w:type="spellStart"/>
+      <w:r>
+        <w:rPr>
+          <w:rFonts w:asciiTheme="minorHAnsi" w:hAnsiTheme="minorHAnsi" w:cstheme="minorHAnsi"/>
+          <w:b/>
+          <w:color w:val="000000" w:themeColor="text1"/>
+          <w:sz w:val="22"/>
+          <w:szCs w:val="22"/>
+        </w:rPr>
+        <w:t>d.application_type</w:t>
+      </w:r>
+      <w:proofErr w:type="spellEnd"/>
+      <w:r>
+        <w:rPr>
+          <w:rFonts w:asciiTheme="minorHAnsi" w:hAnsiTheme="minorHAnsi" w:cstheme="minorHAnsi"/>
+          <w:b/>
+          <w:color w:val="000000" w:themeColor="text1"/>
+          <w:sz w:val="22"/>
+          <w:szCs w:val="22"/>
+        </w:rPr>
+        <w:t>}</w:t>
       </w:r>
       <w:r>
         <w:rPr>
@@ -1327,17 +1690,59 @@
           <w:sz w:val="22"/>
           <w:szCs w:val="22"/>
         </w:rPr>
-        <w:t>{d.document_list</w:t>
-      </w:r>
-      <w:r>
-        <w:rPr>
-          <w:rFonts w:asciiTheme="minorHAnsi" w:hAnsiTheme="minorHAnsi" w:cstheme="minorHAnsi"/>
-          <w:color w:val="000000" w:themeColor="text1"/>
-          <w:sz w:val="22"/>
-          <w:szCs w:val="22"/>
-        </w:rPr>
-        <w:t>[i].document_name</w:t>
-      </w:r>
+        <w:t>{</w:t>
+      </w:r>
+      <w:proofErr w:type="spellStart"/>
+      <w:r>
+        <w:rPr>
+          <w:rFonts w:asciiTheme="minorHAnsi" w:hAnsiTheme="minorHAnsi" w:cstheme="minorHAnsi"/>
+          <w:color w:val="000000" w:themeColor="text1"/>
+          <w:sz w:val="22"/>
+          <w:szCs w:val="22"/>
+        </w:rPr>
+        <w:t>d.document_list</w:t>
+      </w:r>
+      <w:proofErr w:type="spellEnd"/>
+      <w:r>
+        <w:rPr>
+          <w:rFonts w:asciiTheme="minorHAnsi" w:hAnsiTheme="minorHAnsi" w:cstheme="minorHAnsi"/>
+          <w:color w:val="000000" w:themeColor="text1"/>
+          <w:sz w:val="22"/>
+          <w:szCs w:val="22"/>
+        </w:rPr>
+        <w:t>[</w:t>
+      </w:r>
+      <w:proofErr w:type="spellStart"/>
+      <w:r>
+        <w:rPr>
+          <w:rFonts w:asciiTheme="minorHAnsi" w:hAnsiTheme="minorHAnsi" w:cstheme="minorHAnsi"/>
+          <w:color w:val="000000" w:themeColor="text1"/>
+          <w:sz w:val="22"/>
+          <w:szCs w:val="22"/>
+        </w:rPr>
+        <w:t>i</w:t>
+      </w:r>
+      <w:proofErr w:type="spellEnd"/>
+      <w:r>
+        <w:rPr>
+          <w:rFonts w:asciiTheme="minorHAnsi" w:hAnsiTheme="minorHAnsi" w:cstheme="minorHAnsi"/>
+          <w:color w:val="000000" w:themeColor="text1"/>
+          <w:sz w:val="22"/>
+          <w:szCs w:val="22"/>
+        </w:rPr>
+        <w:t>].</w:t>
+      </w:r>
+      <w:proofErr w:type="spellStart"/>
+      <w:r>
+        <w:rPr>
+          <w:rFonts w:asciiTheme="minorHAnsi" w:hAnsiTheme="minorHAnsi" w:cstheme="minorHAnsi"/>
+          <w:color w:val="000000" w:themeColor="text1"/>
+          <w:sz w:val="22"/>
+          <w:szCs w:val="22"/>
+        </w:rPr>
+        <w:t>document_name</w:t>
+      </w:r>
+      <w:proofErr w:type="spellEnd"/>
       <w:r>
         <w:rPr>
           <w:rFonts w:asciiTheme="minorHAnsi" w:hAnsiTheme="minorHAnsi" w:cstheme="minorHAnsi"/>
@@ -1354,17 +1759,49 @@
           <w:sz w:val="22"/>
           <w:szCs w:val="22"/>
         </w:rPr>
-        <w:t xml:space="preserve">, </w:t>
-      </w:r>
-      <w:r>
-        <w:rPr>
-          <w:rFonts w:asciiTheme="minorHAnsi" w:hAnsiTheme="minorHAnsi" w:cstheme="minorHAnsi"/>
-          <w:color w:val="000000" w:themeColor="text1"/>
-          <w:sz w:val="22"/>
-          <w:szCs w:val="22"/>
-        </w:rPr>
-        <w:t>{d.document_list[i].</w:t>
-      </w:r>
+        <w:t>, {</w:t>
+      </w:r>
+      <w:proofErr w:type="spellStart"/>
+      <w:r>
+        <w:rPr>
+          <w:rFonts w:asciiTheme="minorHAnsi" w:hAnsiTheme="minorHAnsi" w:cstheme="minorHAnsi"/>
+          <w:color w:val="000000" w:themeColor="text1"/>
+          <w:sz w:val="22"/>
+          <w:szCs w:val="22"/>
+        </w:rPr>
+        <w:t>d.document_list</w:t>
+      </w:r>
+      <w:proofErr w:type="spellEnd"/>
+      <w:r>
+        <w:rPr>
+          <w:rFonts w:asciiTheme="minorHAnsi" w:hAnsiTheme="minorHAnsi" w:cstheme="minorHAnsi"/>
+          <w:color w:val="000000" w:themeColor="text1"/>
+          <w:sz w:val="22"/>
+          <w:szCs w:val="22"/>
+        </w:rPr>
+        <w:t>[</w:t>
+      </w:r>
+      <w:proofErr w:type="spellStart"/>
+      <w:r>
+        <w:rPr>
+          <w:rFonts w:asciiTheme="minorHAnsi" w:hAnsiTheme="minorHAnsi" w:cstheme="minorHAnsi"/>
+          <w:color w:val="000000" w:themeColor="text1"/>
+          <w:sz w:val="22"/>
+          <w:szCs w:val="22"/>
+        </w:rPr>
+        <w:t>i</w:t>
+      </w:r>
+      <w:proofErr w:type="spellEnd"/>
+      <w:r>
+        <w:rPr>
+          <w:rFonts w:asciiTheme="minorHAnsi" w:hAnsiTheme="minorHAnsi" w:cstheme="minorHAnsi"/>
+          <w:color w:val="000000" w:themeColor="text1"/>
+          <w:sz w:val="22"/>
+          <w:szCs w:val="22"/>
+        </w:rPr>
+        <w:t>].</w:t>
+      </w:r>
+      <w:proofErr w:type="spellStart"/>
       <w:r>
         <w:rPr>
           <w:rFonts w:asciiTheme="minorHAnsi" w:hAnsiTheme="minorHAnsi" w:cstheme="minorHAnsi"/>
@@ -1374,6 +1811,7 @@
         </w:rPr>
         <w:t>document_upload_date</w:t>
       </w:r>
+      <w:proofErr w:type="spellEnd"/>
       <w:r>
         <w:rPr>
           <w:rFonts w:asciiTheme="minorHAnsi" w:hAnsiTheme="minorHAnsi" w:cstheme="minorHAnsi"/>
@@ -1407,52 +1845,87 @@
           <w:sz w:val="22"/>
           <w:szCs w:val="22"/>
         </w:rPr>
-        <w:t>{d.document_list[i</w:t>
-      </w:r>
-      <w:r>
-        <w:rPr>
-          <w:rFonts w:asciiTheme="minorHAnsi" w:hAnsiTheme="minorHAnsi" w:cstheme="minorHAnsi"/>
-          <w:color w:val="000000" w:themeColor="text1"/>
-          <w:sz w:val="22"/>
-          <w:szCs w:val="22"/>
-        </w:rPr>
-        <w:t>+1</w:t>
-      </w:r>
-      <w:r>
-        <w:rPr>
-          <w:rFonts w:asciiTheme="minorHAnsi" w:hAnsiTheme="minorHAnsi" w:cstheme="minorHAnsi"/>
-          <w:color w:val="000000" w:themeColor="text1"/>
-          <w:sz w:val="22"/>
-          <w:szCs w:val="22"/>
-        </w:rPr>
-        <w:t>].document_name}, {d.document_list[i</w:t>
-      </w:r>
-      <w:r>
-        <w:rPr>
-          <w:rFonts w:asciiTheme="minorHAnsi" w:hAnsiTheme="minorHAnsi" w:cstheme="minorHAnsi"/>
-          <w:color w:val="000000" w:themeColor="text1"/>
-          <w:sz w:val="22"/>
-          <w:szCs w:val="22"/>
-        </w:rPr>
-        <w:t>+1</w:t>
-      </w:r>
-      <w:r>
-        <w:rPr>
-          <w:rFonts w:asciiTheme="minorHAnsi" w:hAnsiTheme="minorHAnsi" w:cstheme="minorHAnsi"/>
-          <w:color w:val="000000" w:themeColor="text1"/>
-          <w:sz w:val="22"/>
-          <w:szCs w:val="22"/>
-        </w:rPr>
-        <w:t>].document_upload_date}</w:t>
-      </w:r>
-      <w:r>
-        <w:rPr>
-          <w:rFonts w:asciiTheme="minorHAnsi" w:hAnsiTheme="minorHAnsi" w:cstheme="minorHAnsi"/>
-          <w:color w:val="000000" w:themeColor="text1"/>
-          <w:sz w:val="22"/>
-          <w:szCs w:val="22"/>
-        </w:rPr>
-        <w:t xml:space="preserve"> </w:t>
+        <w:t>{</w:t>
+      </w:r>
+      <w:proofErr w:type="spellStart"/>
+      <w:r>
+        <w:rPr>
+          <w:rFonts w:asciiTheme="minorHAnsi" w:hAnsiTheme="minorHAnsi" w:cstheme="minorHAnsi"/>
+          <w:color w:val="000000" w:themeColor="text1"/>
+          <w:sz w:val="22"/>
+          <w:szCs w:val="22"/>
+        </w:rPr>
+        <w:t>d.document_list</w:t>
+      </w:r>
+      <w:proofErr w:type="spellEnd"/>
+      <w:r>
+        <w:rPr>
+          <w:rFonts w:asciiTheme="minorHAnsi" w:hAnsiTheme="minorHAnsi" w:cstheme="minorHAnsi"/>
+          <w:color w:val="000000" w:themeColor="text1"/>
+          <w:sz w:val="22"/>
+          <w:szCs w:val="22"/>
+        </w:rPr>
+        <w:t>[i+1].</w:t>
+      </w:r>
+      <w:proofErr w:type="spellStart"/>
+      <w:r>
+        <w:rPr>
+          <w:rFonts w:asciiTheme="minorHAnsi" w:hAnsiTheme="minorHAnsi" w:cstheme="minorHAnsi"/>
+          <w:color w:val="000000" w:themeColor="text1"/>
+          <w:sz w:val="22"/>
+          <w:szCs w:val="22"/>
+        </w:rPr>
+        <w:t>document_name</w:t>
+      </w:r>
+      <w:proofErr w:type="spellEnd"/>
+      <w:r>
+        <w:rPr>
+          <w:rFonts w:asciiTheme="minorHAnsi" w:hAnsiTheme="minorHAnsi" w:cstheme="minorHAnsi"/>
+          <w:color w:val="000000" w:themeColor="text1"/>
+          <w:sz w:val="22"/>
+          <w:szCs w:val="22"/>
+        </w:rPr>
+        <w:t>}, {</w:t>
+      </w:r>
+      <w:proofErr w:type="spellStart"/>
+      <w:r>
+        <w:rPr>
+          <w:rFonts w:asciiTheme="minorHAnsi" w:hAnsiTheme="minorHAnsi" w:cstheme="minorHAnsi"/>
+          <w:color w:val="000000" w:themeColor="text1"/>
+          <w:sz w:val="22"/>
+          <w:szCs w:val="22"/>
+        </w:rPr>
+        <w:t>d.document_list</w:t>
+      </w:r>
+      <w:proofErr w:type="spellEnd"/>
+      <w:r>
+        <w:rPr>
+          <w:rFonts w:asciiTheme="minorHAnsi" w:hAnsiTheme="minorHAnsi" w:cstheme="minorHAnsi"/>
+          <w:color w:val="000000" w:themeColor="text1"/>
+          <w:sz w:val="22"/>
+          <w:szCs w:val="22"/>
+        </w:rPr>
+        <w:t>[i+1].</w:t>
+      </w:r>
+      <w:proofErr w:type="spellStart"/>
+      <w:r>
+        <w:rPr>
+          <w:rFonts w:asciiTheme="minorHAnsi" w:hAnsiTheme="minorHAnsi" w:cstheme="minorHAnsi"/>
+          <w:color w:val="000000" w:themeColor="text1"/>
+          <w:sz w:val="22"/>
+          <w:szCs w:val="22"/>
+        </w:rPr>
+        <w:t>document_upload_date</w:t>
+      </w:r>
+      <w:proofErr w:type="spellEnd"/>
+      <w:r>
+        <w:rPr>
+          <w:rFonts w:asciiTheme="minorHAnsi" w:hAnsiTheme="minorHAnsi" w:cstheme="minorHAnsi"/>
+          <w:color w:val="000000" w:themeColor="text1"/>
+          <w:sz w:val="22"/>
+          <w:szCs w:val="22"/>
+        </w:rPr>
+        <w:t xml:space="preserve">} </w:t>
       </w:r>
     </w:p>
     <w:p>
@@ -1563,7 +2036,31 @@
           <w:sz w:val="22"/>
           <w:szCs w:val="22"/>
         </w:rPr>
-        <w:t>{d.permit_number}</w:t>
+        <w:t>{</w:t>
+      </w:r>
+      <w:proofErr w:type="spellStart"/>
+      <w:r>
+        <w:rPr>
+          <w:rFonts w:asciiTheme="minorHAnsi" w:hAnsiTheme="minorHAnsi" w:cstheme="minorHAnsi"/>
+          <w:b/>
+          <w:i/>
+          <w:color w:val="000000" w:themeColor="text1"/>
+          <w:sz w:val="22"/>
+          <w:szCs w:val="22"/>
+        </w:rPr>
+        <w:t>d.permit_number</w:t>
+      </w:r>
+      <w:proofErr w:type="spellEnd"/>
+      <w:r>
+        <w:rPr>
+          <w:rFonts w:asciiTheme="minorHAnsi" w:hAnsiTheme="minorHAnsi" w:cstheme="minorHAnsi"/>
+          <w:b/>
+          <w:i/>
+          <w:color w:val="000000" w:themeColor="text1"/>
+          <w:sz w:val="22"/>
+          <w:szCs w:val="22"/>
+        </w:rPr>
+        <w:t>}</w:t>
       </w:r>
       <w:r>
         <w:rPr>
@@ -1936,7 +2433,52 @@
           <w:sz w:val="22"/>
           <w:szCs w:val="22"/>
         </w:rPr>
-        <w:t>{d.conditions}</w:t>
+        <w:t>{</w:t>
+      </w:r>
+      <w:proofErr w:type="spellStart"/>
+      <w:r>
+        <w:rPr>
+          <w:color w:val="000000" w:themeColor="text1"/>
+          <w:sz w:val="22"/>
+          <w:szCs w:val="22"/>
+        </w:rPr>
+        <w:t>d.conditions</w:t>
+      </w:r>
+      <w:r>
+        <w:rPr>
+          <w:bCs/>
+          <w:color w:val="000000" w:themeColor="text1"/>
+          <w:sz w:val="22"/>
+          <w:szCs w:val="22"/>
+        </w:rPr>
+        <w:t>:</w:t>
+      </w:r>
+      <w:r>
+        <w:rPr>
+          <w:bCs/>
+          <w:color w:val="000000" w:themeColor="text1"/>
+          <w:sz w:val="22"/>
+          <w:szCs w:val="22"/>
+        </w:rPr>
+        <w:t>convCRLF</w:t>
+      </w:r>
+      <w:proofErr w:type="spellEnd"/>
+      <w:r>
+        <w:rPr>
+          <w:bCs/>
+          <w:color w:val="000000" w:themeColor="text1"/>
+          <w:sz w:val="22"/>
+          <w:szCs w:val="22"/>
+        </w:rPr>
+        <w:t>()</w:t>
+      </w:r>
+      <w:r>
+        <w:rPr>
+          <w:color w:val="000000" w:themeColor="text1"/>
+          <w:sz w:val="22"/>
+          <w:szCs w:val="22"/>
+        </w:rPr>
+        <w:t>}</w:t>
       </w:r>
     </w:p>
     <w:p>
@@ -3204,6 +3746,25 @@
     <w:basedOn w:val="DefaultParagraphFont"/>
     <w:rsid w:val="007E466D"/>
   </w:style>
+  <w:style w:type="table" w:styleId="TableGrid">
+    <w:name w:val="Table Grid"/>
+    <w:basedOn w:val="TableNormal"/>
+    <w:uiPriority w:val="39"/>
+    <w:rsid w:val="00E337EA"/>
+    <w:pPr>
+      <w:spacing w:after="0" w:line="240" w:lineRule="auto"/>
+    </w:pPr>
+    <w:tblPr>
+      <w:tblBorders>
+        <w:top w:val="single" w:sz="4" w:space="0" w:color="auto"/>
+        <w:left w:val="single" w:sz="4" w:space="0" w:color="auto"/>
+        <w:bottom w:val="single" w:sz="4" w:space="0" w:color="auto"/>
+        <w:right w:val="single" w:sz="4" w:space="0" w:color="auto"/>
+        <w:insideH w:val="single" w:sz="4" w:space="0" w:color="auto"/>
+        <w:insideV w:val="single" w:sz="4" w:space="0" w:color="auto"/>
+      </w:tblBorders>
+    </w:tblPr>
+  </w:style>
 </w:styles>
 </file>
 

</xml_diff>

<commit_message>
Template fixes and adding logic to handle permit amendments.
</commit_message>
<xml_diff>
--- a/services/core-api/app/templates/permit/New_Permit_Template.docx
+++ b/services/core-api/app/templates/permit/New_Permit_Template.docx
@@ -172,7 +172,6 @@
     <w:p>
       <w:pPr>
         <w:rPr>
-          <w:b/>
           <w:color w:val="000000" w:themeColor="text1"/>
           <w:sz w:val="22"/>
           <w:szCs w:val="22"/>
@@ -204,7 +203,6 @@
       </w:r>
       <w:r>
         <w:rPr>
-          <w:b/>
           <w:color w:val="000000" w:themeColor="text1"/>
           <w:sz w:val="22"/>
           <w:szCs w:val="22"/>
@@ -214,7 +212,6 @@
       <w:proofErr w:type="spellStart"/>
       <w:r>
         <w:rPr>
-          <w:b/>
           <w:color w:val="000000" w:themeColor="text1"/>
           <w:sz w:val="22"/>
           <w:szCs w:val="22"/>
@@ -224,7 +221,6 @@
       <w:proofErr w:type="spellEnd"/>
       <w:r>
         <w:rPr>
-          <w:b/>
           <w:color w:val="000000" w:themeColor="text1"/>
           <w:sz w:val="22"/>
           <w:szCs w:val="22"/>
@@ -259,7 +255,6 @@
       </w:r>
       <w:r>
         <w:rPr>
-          <w:b/>
           <w:color w:val="000000" w:themeColor="text1"/>
           <w:sz w:val="22"/>
           <w:szCs w:val="22"/>
@@ -269,7 +264,6 @@
       <w:proofErr w:type="spellStart"/>
       <w:r>
         <w:rPr>
-          <w:b/>
           <w:color w:val="000000" w:themeColor="text1"/>
           <w:sz w:val="22"/>
           <w:szCs w:val="22"/>
@@ -278,7 +272,6 @@
       </w:r>
       <w:r>
         <w:rPr>
-          <w:b/>
           <w:color w:val="000000" w:themeColor="text1"/>
           <w:sz w:val="22"/>
           <w:szCs w:val="22"/>
@@ -288,7 +281,6 @@
       <w:proofErr w:type="spellEnd"/>
       <w:r>
         <w:rPr>
-          <w:b/>
           <w:color w:val="000000" w:themeColor="text1"/>
           <w:sz w:val="22"/>
           <w:szCs w:val="22"/>
@@ -342,7 +334,6 @@
       </w:r>
       <w:r>
         <w:rPr>
-          <w:b/>
           <w:color w:val="000000" w:themeColor="text1"/>
           <w:sz w:val="22"/>
           <w:szCs w:val="22"/>
@@ -352,7 +343,6 @@
       <w:proofErr w:type="spellStart"/>
       <w:r>
         <w:rPr>
-          <w:b/>
           <w:color w:val="000000" w:themeColor="text1"/>
           <w:sz w:val="22"/>
           <w:szCs w:val="22"/>
@@ -361,7 +351,6 @@
       </w:r>
       <w:r>
         <w:rPr>
-          <w:b/>
           <w:color w:val="000000" w:themeColor="text1"/>
           <w:sz w:val="22"/>
           <w:szCs w:val="22"/>
@@ -370,7 +359,6 @@
       </w:r>
       <w:r>
         <w:rPr>
-          <w:b/>
           <w:color w:val="000000" w:themeColor="text1"/>
           <w:sz w:val="22"/>
           <w:szCs w:val="22"/>
@@ -380,7 +368,6 @@
       <w:proofErr w:type="spellEnd"/>
       <w:r>
         <w:rPr>
-          <w:b/>
           <w:color w:val="000000" w:themeColor="text1"/>
           <w:sz w:val="22"/>
           <w:szCs w:val="22"/>
@@ -418,7 +405,6 @@
             <w:pPr>
               <w:spacing w:line="300" w:lineRule="exact"/>
               <w:rPr>
-                <w:b/>
                 <w:i/>
                 <w:color w:val="000000" w:themeColor="text1"/>
                 <w:sz w:val="22"/>
@@ -449,7 +435,6 @@
             <w:pPr>
               <w:spacing w:line="300" w:lineRule="exact"/>
               <w:rPr>
-                <w:b/>
                 <w:i/>
                 <w:color w:val="000000" w:themeColor="text1"/>
                 <w:sz w:val="22"/>
@@ -458,7 +443,6 @@
             </w:pPr>
             <w:r>
               <w:rPr>
-                <w:b/>
                 <w:color w:val="000000" w:themeColor="text1"/>
                 <w:sz w:val="22"/>
                 <w:szCs w:val="22"/>
@@ -468,58 +452,20 @@
             <w:proofErr w:type="spellStart"/>
             <w:r>
               <w:rPr>
-                <w:b/>
                 <w:color w:val="000000" w:themeColor="text1"/>
                 <w:sz w:val="22"/>
                 <w:szCs w:val="22"/>
               </w:rPr>
-              <w:t>d.permit</w:t>
+              <w:t>d.permittee_mailing_address:convCRLF</w:t>
             </w:r>
+            <w:proofErr w:type="spellEnd"/>
             <w:r>
               <w:rPr>
-                <w:b/>
                 <w:color w:val="000000" w:themeColor="text1"/>
                 <w:sz w:val="22"/>
                 <w:szCs w:val="22"/>
               </w:rPr>
-              <w:t>t</w:t>
-            </w:r>
-            <w:r>
-              <w:rPr>
-                <w:b/>
-                <w:color w:val="000000" w:themeColor="text1"/>
-                <w:sz w:val="22"/>
-                <w:szCs w:val="22"/>
-              </w:rPr>
-              <w:t>ee_mailing_address</w:t>
-            </w:r>
-            <w:r>
-              <w:rPr>
-                <w:b/>
-                <w:color w:val="000000" w:themeColor="text1"/>
-                <w:sz w:val="22"/>
-                <w:szCs w:val="22"/>
-              </w:rPr>
-              <w:t>:convCRLF</w:t>
-            </w:r>
-            <w:proofErr w:type="spellEnd"/>
-            <w:r>
-              <w:rPr>
-                <w:b/>
-                <w:color w:val="000000" w:themeColor="text1"/>
-                <w:sz w:val="22"/>
-                <w:szCs w:val="22"/>
-              </w:rPr>
-              <w:t>()</w:t>
-            </w:r>
-            <w:r>
-              <w:rPr>
-                <w:b/>
-                <w:color w:val="000000" w:themeColor="text1"/>
-                <w:sz w:val="22"/>
-                <w:szCs w:val="22"/>
-              </w:rPr>
-              <w:t>}</w:t>
+              <w:t>()}</w:t>
             </w:r>
           </w:p>
         </w:tc>
@@ -529,7 +475,6 @@
       <w:pPr>
         <w:spacing w:line="300" w:lineRule="exact"/>
         <w:rPr>
-          <w:b/>
           <w:i/>
           <w:color w:val="000000" w:themeColor="text1"/>
           <w:sz w:val="22"/>
@@ -571,7 +516,6 @@
       </w:r>
       <w:r>
         <w:rPr>
-          <w:b/>
           <w:color w:val="000000" w:themeColor="text1"/>
           <w:sz w:val="22"/>
           <w:szCs w:val="22"/>
@@ -581,7 +525,6 @@
       <w:proofErr w:type="spellStart"/>
       <w:r>
         <w:rPr>
-          <w:b/>
           <w:color w:val="000000" w:themeColor="text1"/>
           <w:sz w:val="22"/>
           <w:szCs w:val="22"/>
@@ -589,69 +532,299 @@
         <w:t>d</w:t>
       </w:r>
       <w:r>
-        <w:t>.</w:t>
-      </w:r>
-      <w:r>
+        <w:t>.property</w:t>
+      </w:r>
+      <w:proofErr w:type="spellEnd"/>
+      <w:r>
+        <w:rPr>
+          <w:color w:val="000000" w:themeColor="text1"/>
+          <w:sz w:val="22"/>
+          <w:szCs w:val="22"/>
+        </w:rPr>
+        <w:t>}</w:t>
+      </w:r>
+      <w:r>
+        <w:rPr>
+          <w:color w:val="000000" w:themeColor="text1"/>
+          <w:sz w:val="22"/>
+          <w:szCs w:val="22"/>
+        </w:rPr>
+        <w:t xml:space="preserve"> located</w:t>
+      </w:r>
+      <w:r>
+        <w:rPr>
+          <w:color w:val="000000" w:themeColor="text1"/>
+          <w:sz w:val="22"/>
+          <w:szCs w:val="22"/>
+        </w:rPr>
+        <w:t xml:space="preserve"> at: </w:t>
+      </w:r>
+      <w:r>
+        <w:rPr>
+          <w:color w:val="000000" w:themeColor="text1"/>
+          <w:sz w:val="22"/>
+          <w:szCs w:val="22"/>
+        </w:rPr>
+        <w:t>{</w:t>
+      </w:r>
+      <w:proofErr w:type="spellStart"/>
+      <w:r>
+        <w:rPr>
+          <w:color w:val="000000" w:themeColor="text1"/>
+          <w:sz w:val="22"/>
+          <w:szCs w:val="22"/>
+        </w:rPr>
+        <w:t>d.mine_location</w:t>
+      </w:r>
+      <w:proofErr w:type="spellEnd"/>
+      <w:r>
+        <w:rPr>
+          <w:color w:val="000000" w:themeColor="text1"/>
+          <w:sz w:val="22"/>
+          <w:szCs w:val="22"/>
+        </w:rPr>
+        <w:t>}</w:t>
+      </w:r>
+    </w:p>
+    <w:p>
+      <w:pPr>
+        <w:spacing w:line="300" w:lineRule="exact"/>
+        <w:jc w:val="both"/>
+        <w:rPr>
+          <w:color w:val="000000" w:themeColor="text1"/>
+          <w:sz w:val="22"/>
+          <w:szCs w:val="22"/>
+        </w:rPr>
+      </w:pPr>
+    </w:p>
+    <w:p>
+      <w:pPr>
+        <w:spacing w:line="300" w:lineRule="exact"/>
+        <w:rPr>
+          <w:color w:val="000000" w:themeColor="text1"/>
+          <w:sz w:val="22"/>
+          <w:szCs w:val="22"/>
+        </w:rPr>
+      </w:pPr>
+      <w:r>
+        <w:rPr>
+          <w:color w:val="000000" w:themeColor="text1"/>
+          <w:sz w:val="22"/>
+          <w:szCs w:val="22"/>
+        </w:rPr>
+        <w:t xml:space="preserve">Issued Date: </w:t>
+      </w:r>
+      <w:r>
+        <w:rPr>
+          <w:color w:val="000000" w:themeColor="text1"/>
+          <w:sz w:val="22"/>
+          <w:szCs w:val="22"/>
+        </w:rPr>
+        <w:t>{</w:t>
+      </w:r>
+      <w:proofErr w:type="spellStart"/>
+      <w:r>
+        <w:rPr>
+          <w:color w:val="000000" w:themeColor="text1"/>
+          <w:sz w:val="22"/>
+          <w:szCs w:val="22"/>
+        </w:rPr>
+        <w:t>d.issue_date</w:t>
+      </w:r>
+      <w:proofErr w:type="spellEnd"/>
+      <w:r>
+        <w:rPr>
+          <w:color w:val="000000" w:themeColor="text1"/>
+          <w:sz w:val="22"/>
+          <w:szCs w:val="22"/>
+        </w:rPr>
+        <w:t>}</w:t>
+      </w:r>
+    </w:p>
+    <w:p>
+      <w:pPr>
+        <w:rPr>
+          <w:color w:val="000000" w:themeColor="text1"/>
+          <w:sz w:val="22"/>
+          <w:szCs w:val="22"/>
+        </w:rPr>
+      </w:pPr>
+    </w:p>
+    <w:p>
+      <w:pPr>
+        <w:spacing w:line="300" w:lineRule="exact"/>
+        <w:rPr>
+          <w:color w:val="000000" w:themeColor="text1"/>
+          <w:sz w:val="22"/>
+          <w:szCs w:val="22"/>
+        </w:rPr>
+      </w:pPr>
+      <w:r>
+        <w:rPr>
+          <w:color w:val="000000" w:themeColor="text1"/>
+          <w:sz w:val="22"/>
+          <w:szCs w:val="22"/>
+        </w:rPr>
+        <w:t xml:space="preserve">Authorization Expiry Date: </w:t>
+      </w:r>
+      <w:r>
+        <w:rPr>
+          <w:color w:val="000000" w:themeColor="text1"/>
+          <w:sz w:val="22"/>
+          <w:szCs w:val="22"/>
+        </w:rPr>
+        <w:t>{</w:t>
+      </w:r>
+      <w:proofErr w:type="spellStart"/>
+      <w:r>
+        <w:rPr>
+          <w:color w:val="000000" w:themeColor="text1"/>
+          <w:sz w:val="22"/>
+          <w:szCs w:val="22"/>
+        </w:rPr>
+        <w:t>d.auth_end_date</w:t>
+      </w:r>
+      <w:proofErr w:type="spellEnd"/>
+      <w:r>
+        <w:rPr>
+          <w:color w:val="000000" w:themeColor="text1"/>
+          <w:sz w:val="22"/>
+          <w:szCs w:val="22"/>
+        </w:rPr>
+        <w:t>}</w:t>
+      </w:r>
+    </w:p>
+    <w:p>
+      <w:pPr>
+        <w:spacing w:line="300" w:lineRule="exact"/>
+        <w:jc w:val="both"/>
+        <w:rPr>
+          <w:color w:val="000000" w:themeColor="text1"/>
+          <w:sz w:val="22"/>
+        </w:rPr>
+      </w:pPr>
+    </w:p>
+    <w:p>
+      <w:pPr>
+        <w:spacing w:line="300" w:lineRule="exact"/>
+        <w:jc w:val="both"/>
+        <w:rPr>
+          <w:color w:val="000000" w:themeColor="text1"/>
+          <w:sz w:val="22"/>
+        </w:rPr>
+      </w:pPr>
+      <w:r>
+        <w:rPr>
+          <w:color w:val="000000" w:themeColor="text1"/>
+          <w:sz w:val="22"/>
+        </w:rPr>
+        <w:tab/>
+      </w:r>
+      <w:r>
+        <w:rPr>
+          <w:color w:val="000000" w:themeColor="text1"/>
+          <w:sz w:val="22"/>
+        </w:rPr>
+        <w:tab/>
+      </w:r>
+    </w:p>
+    <w:p>
+      <w:pPr>
+        <w:spacing w:line="300" w:lineRule="exact"/>
+        <w:jc w:val="both"/>
+        <w:rPr>
+          <w:color w:val="000000" w:themeColor="text1"/>
+          <w:sz w:val="22"/>
+        </w:rPr>
+      </w:pPr>
+    </w:p>
+    <w:p>
+      <w:pPr>
+        <w:spacing w:line="300" w:lineRule="exact"/>
+        <w:jc w:val="both"/>
         <w:rPr>
           <w:b/>
           <w:bCs/>
-        </w:rPr>
-        <w:t>property</w:t>
+          <w:color w:val="000000" w:themeColor="text1"/>
+          <w:sz w:val="22"/>
+          <w:szCs w:val="22"/>
+        </w:rPr>
+      </w:pPr>
+      <w:r>
+        <w:rPr>
+          <w:b/>
+          <w:bCs/>
+          <w:color w:val="000000" w:themeColor="text1"/>
+          <w:sz w:val="22"/>
+        </w:rPr>
+        <w:t xml:space="preserve">This permit supersedes and amends all previous versions of Permit </w:t>
+      </w:r>
+      <w:r>
+        <w:rPr>
+          <w:b/>
+          <w:bCs/>
+          <w:color w:val="000000" w:themeColor="text1"/>
+          <w:sz w:val="22"/>
+        </w:rPr>
+        <w:t>{</w:t>
+      </w:r>
+      <w:proofErr w:type="spellStart"/>
+      <w:r>
+        <w:rPr>
+          <w:b/>
+          <w:bCs/>
+          <w:color w:val="000000" w:themeColor="text1"/>
+          <w:sz w:val="22"/>
+        </w:rPr>
+        <w:t>d.permit_number</w:t>
       </w:r>
       <w:proofErr w:type="spellEnd"/>
       <w:r>
         <w:rPr>
           <w:b/>
-          <w:color w:val="000000" w:themeColor="text1"/>
-          <w:sz w:val="22"/>
-          <w:szCs w:val="22"/>
+          <w:bCs/>
+          <w:color w:val="000000" w:themeColor="text1"/>
+          <w:sz w:val="22"/>
         </w:rPr>
         <w:t>}</w:t>
       </w:r>
       <w:r>
         <w:rPr>
-          <w:color w:val="000000" w:themeColor="text1"/>
-          <w:sz w:val="22"/>
-          <w:szCs w:val="22"/>
-        </w:rPr>
-        <w:t xml:space="preserve"> located</w:t>
-      </w:r>
-      <w:r>
-        <w:rPr>
-          <w:color w:val="000000" w:themeColor="text1"/>
-          <w:sz w:val="22"/>
-          <w:szCs w:val="22"/>
-        </w:rPr>
-        <w:t xml:space="preserve"> at: </w:t>
-      </w:r>
-      <w:r>
-        <w:rPr>
           <w:b/>
-          <w:color w:val="000000" w:themeColor="text1"/>
-          <w:sz w:val="22"/>
-          <w:szCs w:val="22"/>
-        </w:rPr>
-        <w:t>{</w:t>
-      </w:r>
-      <w:proofErr w:type="spellStart"/>
+          <w:bCs/>
+          <w:color w:val="000000" w:themeColor="text1"/>
+          <w:sz w:val="22"/>
+        </w:rPr>
+        <w:t xml:space="preserve"> issued pursuant to Part 10 of the </w:t>
+      </w:r>
       <w:r>
         <w:rPr>
           <w:b/>
-          <w:color w:val="000000" w:themeColor="text1"/>
-          <w:sz w:val="22"/>
-          <w:szCs w:val="22"/>
-        </w:rPr>
-        <w:t>d.mine_location</w:t>
-      </w:r>
-      <w:proofErr w:type="spellEnd"/>
+          <w:bCs/>
+          <w:i/>
+          <w:color w:val="000000" w:themeColor="text1"/>
+          <w:sz w:val="22"/>
+        </w:rPr>
+        <w:t>Mines Act</w:t>
+      </w:r>
       <w:r>
         <w:rPr>
           <w:b/>
-          <w:color w:val="000000" w:themeColor="text1"/>
-          <w:sz w:val="22"/>
-          <w:szCs w:val="22"/>
-        </w:rPr>
-        <w:t>}</w:t>
+          <w:bCs/>
+          <w:color w:val="000000" w:themeColor="text1"/>
+          <w:sz w:val="22"/>
+        </w:rPr>
+        <w:t>. (</w:t>
+      </w:r>
+      <w:r>
+        <w:rPr>
+          <w:b/>
+          <w:bCs/>
+          <w:color w:val="000000" w:themeColor="text1"/>
+          <w:sz w:val="22"/>
+          <w:szCs w:val="22"/>
+        </w:rPr>
+        <w:t xml:space="preserve">All previously approved works systems are hereby transferred under this permit.) </w:t>
       </w:r>
     </w:p>
     <w:p>
@@ -661,122 +834,8 @@
         <w:rPr>
           <w:color w:val="000000" w:themeColor="text1"/>
           <w:sz w:val="22"/>
-          <w:szCs w:val="22"/>
-        </w:rPr>
-      </w:pPr>
-    </w:p>
-    <w:p>
-      <w:pPr>
-        <w:spacing w:line="300" w:lineRule="exact"/>
-        <w:rPr>
-          <w:color w:val="000000" w:themeColor="text1"/>
-          <w:sz w:val="22"/>
-          <w:szCs w:val="22"/>
-        </w:rPr>
-      </w:pPr>
-      <w:r>
-        <w:rPr>
-          <w:color w:val="000000" w:themeColor="text1"/>
-          <w:sz w:val="22"/>
-          <w:szCs w:val="22"/>
-        </w:rPr>
-        <w:t xml:space="preserve">Issued Date: </w:t>
-      </w:r>
-      <w:r>
-        <w:rPr>
-          <w:b/>
-          <w:color w:val="000000" w:themeColor="text1"/>
-          <w:sz w:val="22"/>
-          <w:szCs w:val="22"/>
-        </w:rPr>
-        <w:t>{</w:t>
-      </w:r>
-      <w:proofErr w:type="spellStart"/>
-      <w:r>
-        <w:rPr>
-          <w:b/>
-          <w:color w:val="000000" w:themeColor="text1"/>
-          <w:sz w:val="22"/>
-          <w:szCs w:val="22"/>
-        </w:rPr>
-        <w:t>d.issue_date</w:t>
-      </w:r>
-      <w:proofErr w:type="spellEnd"/>
-      <w:r>
-        <w:rPr>
-          <w:b/>
-          <w:color w:val="000000" w:themeColor="text1"/>
-          <w:sz w:val="22"/>
-          <w:szCs w:val="22"/>
-        </w:rPr>
-        <w:t>}</w:t>
-      </w:r>
-    </w:p>
-    <w:p>
-      <w:pPr>
-        <w:rPr>
-          <w:b/>
-          <w:color w:val="000000" w:themeColor="text1"/>
-          <w:sz w:val="22"/>
-          <w:szCs w:val="22"/>
-        </w:rPr>
-      </w:pPr>
-    </w:p>
-    <w:p>
-      <w:pPr>
-        <w:spacing w:line="300" w:lineRule="exact"/>
-        <w:rPr>
-          <w:color w:val="000000" w:themeColor="text1"/>
-          <w:sz w:val="22"/>
-          <w:szCs w:val="22"/>
-        </w:rPr>
-      </w:pPr>
-      <w:r>
-        <w:rPr>
-          <w:color w:val="000000" w:themeColor="text1"/>
-          <w:sz w:val="22"/>
-          <w:szCs w:val="22"/>
-        </w:rPr>
-        <w:t>Authorization Expiry Date:</w:t>
-      </w:r>
-      <w:r>
-        <w:rPr>
-          <w:b/>
-          <w:color w:val="000000" w:themeColor="text1"/>
-          <w:sz w:val="22"/>
-          <w:szCs w:val="22"/>
-        </w:rPr>
-        <w:t xml:space="preserve"> </w:t>
-      </w:r>
-      <w:r>
-        <w:rPr>
-          <w:b/>
-          <w:color w:val="000000" w:themeColor="text1"/>
-          <w:sz w:val="22"/>
-          <w:szCs w:val="22"/>
-        </w:rPr>
-        <w:t>{</w:t>
-      </w:r>
-      <w:proofErr w:type="spellStart"/>
-      <w:r>
-        <w:rPr>
-          <w:b/>
-          <w:color w:val="000000" w:themeColor="text1"/>
-          <w:sz w:val="22"/>
-          <w:szCs w:val="22"/>
-        </w:rPr>
-        <w:t>d.auth_end_date</w:t>
-      </w:r>
-      <w:proofErr w:type="spellEnd"/>
-      <w:r>
-        <w:rPr>
-          <w:b/>
-          <w:color w:val="000000" w:themeColor="text1"/>
-          <w:sz w:val="22"/>
-          <w:szCs w:val="22"/>
-        </w:rPr>
-        <w:t>}</w:t>
-      </w:r>
+        </w:rPr>
+      </w:pPr>
     </w:p>
     <w:p>
       <w:pPr>
@@ -793,27 +852,10 @@
         <w:spacing w:line="300" w:lineRule="exact"/>
         <w:jc w:val="both"/>
         <w:rPr>
-          <w:b/>
-          <w:color w:val="000000" w:themeColor="text1"/>
-          <w:sz w:val="22"/>
-        </w:rPr>
-      </w:pPr>
-      <w:r>
-        <w:rPr>
-          <w:b/>
-          <w:color w:val="000000" w:themeColor="text1"/>
-          <w:sz w:val="22"/>
-        </w:rPr>
-        <w:tab/>
-      </w:r>
-      <w:r>
-        <w:rPr>
-          <w:b/>
-          <w:color w:val="000000" w:themeColor="text1"/>
-          <w:sz w:val="22"/>
-        </w:rPr>
-        <w:tab/>
-      </w:r>
+          <w:color w:val="000000" w:themeColor="text1"/>
+          <w:sz w:val="22"/>
+        </w:rPr>
+      </w:pPr>
     </w:p>
     <w:p>
       <w:pPr>
@@ -824,95 +866,167 @@
           <w:sz w:val="22"/>
         </w:rPr>
       </w:pPr>
+      <w:r>
+        <w:rPr>
+          <w:color w:val="000000" w:themeColor="text1"/>
+          <w:sz w:val="22"/>
+        </w:rPr>
+        <w:t>Issued</w:t>
+      </w:r>
+      <w:r>
+        <w:rPr>
+          <w:color w:val="000000" w:themeColor="text1"/>
+          <w:sz w:val="22"/>
+        </w:rPr>
+        <w:t xml:space="preserve"> </w:t>
+      </w:r>
+      <w:r>
+        <w:rPr>
+          <w:color w:val="000000" w:themeColor="text1"/>
+          <w:sz w:val="22"/>
+        </w:rPr>
+        <w:t xml:space="preserve">at </w:t>
+      </w:r>
+      <w:r>
+        <w:rPr>
+          <w:color w:val="000000" w:themeColor="text1"/>
+          <w:sz w:val="22"/>
+        </w:rPr>
+        <w:t>{</w:t>
+      </w:r>
+      <w:proofErr w:type="spellStart"/>
+      <w:r>
+        <w:rPr>
+          <w:color w:val="000000" w:themeColor="text1"/>
+          <w:sz w:val="22"/>
+        </w:rPr>
+        <w:t>d.regional_office</w:t>
+      </w:r>
+      <w:proofErr w:type="spellEnd"/>
+      <w:r>
+        <w:rPr>
+          <w:color w:val="000000" w:themeColor="text1"/>
+          <w:sz w:val="22"/>
+        </w:rPr>
+        <w:t>}</w:t>
+      </w:r>
+      <w:r>
+        <w:rPr>
+          <w:color w:val="000000" w:themeColor="text1"/>
+          <w:sz w:val="22"/>
+        </w:rPr>
+        <w:t xml:space="preserve">, British Columbia this </w:t>
+      </w:r>
+      <w:r>
+        <w:rPr>
+          <w:color w:val="000000" w:themeColor="text1"/>
+          <w:sz w:val="22"/>
+        </w:rPr>
+        <w:t>{</w:t>
+      </w:r>
+      <w:proofErr w:type="spellStart"/>
+      <w:r>
+        <w:rPr>
+          <w:color w:val="000000" w:themeColor="text1"/>
+          <w:sz w:val="22"/>
+        </w:rPr>
+        <w:t>d.current_date</w:t>
+      </w:r>
+      <w:proofErr w:type="spellEnd"/>
+      <w:r>
+        <w:rPr>
+          <w:color w:val="000000" w:themeColor="text1"/>
+          <w:sz w:val="22"/>
+        </w:rPr>
+        <w:t>}</w:t>
+      </w:r>
+      <w:r>
+        <w:rPr>
+          <w:color w:val="000000" w:themeColor="text1"/>
+          <w:sz w:val="22"/>
+        </w:rPr>
+        <w:t xml:space="preserve"> day of </w:t>
+      </w:r>
+      <w:r>
+        <w:rPr>
+          <w:color w:val="000000" w:themeColor="text1"/>
+          <w:sz w:val="22"/>
+        </w:rPr>
+        <w:t>{</w:t>
+      </w:r>
+      <w:proofErr w:type="spellStart"/>
+      <w:r>
+        <w:rPr>
+          <w:color w:val="000000" w:themeColor="text1"/>
+          <w:sz w:val="22"/>
+        </w:rPr>
+        <w:t>d.current_month</w:t>
+      </w:r>
+      <w:proofErr w:type="spellEnd"/>
+      <w:r>
+        <w:rPr>
+          <w:color w:val="000000" w:themeColor="text1"/>
+          <w:sz w:val="22"/>
+        </w:rPr>
+        <w:t>}</w:t>
+      </w:r>
+      <w:r>
+        <w:rPr>
+          <w:color w:val="000000" w:themeColor="text1"/>
+          <w:sz w:val="22"/>
+        </w:rPr>
+        <w:t xml:space="preserve"> in the year </w:t>
+      </w:r>
+      <w:r>
+        <w:rPr>
+          <w:color w:val="000000" w:themeColor="text1"/>
+          <w:sz w:val="22"/>
+        </w:rPr>
+        <w:t>{</w:t>
+      </w:r>
+      <w:proofErr w:type="spellStart"/>
+      <w:r>
+        <w:rPr>
+          <w:color w:val="000000" w:themeColor="text1"/>
+          <w:sz w:val="22"/>
+        </w:rPr>
+        <w:t>d.current_year</w:t>
+      </w:r>
+      <w:proofErr w:type="spellEnd"/>
+      <w:r>
+        <w:rPr>
+          <w:color w:val="000000" w:themeColor="text1"/>
+          <w:sz w:val="22"/>
+        </w:rPr>
+        <w:t>}</w:t>
+      </w:r>
+      <w:r>
+        <w:rPr>
+          <w:color w:val="000000" w:themeColor="text1"/>
+          <w:sz w:val="22"/>
+        </w:rPr>
+        <w:t>.</w:t>
+      </w:r>
     </w:p>
     <w:p>
       <w:pPr>
         <w:spacing w:line="300" w:lineRule="exact"/>
         <w:jc w:val="both"/>
         <w:rPr>
-          <w:b/>
-          <w:color w:val="000000" w:themeColor="text1"/>
-          <w:sz w:val="22"/>
-          <w:szCs w:val="22"/>
-        </w:rPr>
-      </w:pPr>
-      <w:r>
-        <w:rPr>
-          <w:b/>
-          <w:color w:val="000000" w:themeColor="text1"/>
-          <w:sz w:val="22"/>
-        </w:rPr>
-        <w:t xml:space="preserve">This permit supersedes and amends all previous versions of Permit </w:t>
-      </w:r>
-      <w:r>
-        <w:rPr>
-          <w:b/>
-          <w:color w:val="000000" w:themeColor="text1"/>
-          <w:sz w:val="22"/>
-        </w:rPr>
-        <w:t>{</w:t>
-      </w:r>
-      <w:proofErr w:type="spellStart"/>
-      <w:r>
-        <w:rPr>
-          <w:b/>
-          <w:color w:val="000000" w:themeColor="text1"/>
-          <w:sz w:val="22"/>
-        </w:rPr>
-        <w:t>d.permit_number</w:t>
-      </w:r>
-      <w:proofErr w:type="spellEnd"/>
-      <w:r>
-        <w:rPr>
-          <w:b/>
-          <w:color w:val="000000" w:themeColor="text1"/>
-          <w:sz w:val="22"/>
-        </w:rPr>
-        <w:t>}</w:t>
-      </w:r>
-      <w:r>
-        <w:rPr>
-          <w:b/>
-          <w:color w:val="000000" w:themeColor="text1"/>
-          <w:sz w:val="22"/>
-        </w:rPr>
-        <w:t xml:space="preserve"> issued pursuant to Part 10 of the </w:t>
-      </w:r>
-      <w:r>
-        <w:rPr>
-          <w:b/>
-          <w:i/>
-          <w:color w:val="000000" w:themeColor="text1"/>
-          <w:sz w:val="22"/>
-        </w:rPr>
-        <w:t>Mines Act</w:t>
-      </w:r>
-      <w:r>
-        <w:rPr>
-          <w:b/>
-          <w:color w:val="000000" w:themeColor="text1"/>
-          <w:sz w:val="22"/>
-        </w:rPr>
-        <w:t>. (</w:t>
-      </w:r>
-      <w:r>
-        <w:rPr>
-          <w:b/>
-          <w:color w:val="000000" w:themeColor="text1"/>
-          <w:sz w:val="22"/>
-          <w:szCs w:val="22"/>
-        </w:rPr>
-        <w:t xml:space="preserve">All previously approved works systems are hereby transferred under this permit.) </w:t>
-      </w:r>
+          <w:color w:val="000000" w:themeColor="text1"/>
+          <w:sz w:val="22"/>
+          <w:szCs w:val="22"/>
+        </w:rPr>
+      </w:pPr>
     </w:p>
     <w:p>
       <w:pPr>
         <w:spacing w:line="300" w:lineRule="exact"/>
         <w:jc w:val="both"/>
         <w:rPr>
-          <w:b/>
-          <w:color w:val="000000" w:themeColor="text1"/>
-          <w:sz w:val="22"/>
+          <w:color w:val="000000" w:themeColor="text1"/>
+          <w:sz w:val="22"/>
+          <w:szCs w:val="22"/>
         </w:rPr>
       </w:pPr>
     </w:p>
@@ -923,6 +1037,7 @@
         <w:rPr>
           <w:color w:val="000000" w:themeColor="text1"/>
           <w:sz w:val="22"/>
+          <w:szCs w:val="22"/>
         </w:rPr>
       </w:pPr>
     </w:p>
@@ -933,161 +1048,56 @@
         <w:rPr>
           <w:color w:val="000000" w:themeColor="text1"/>
           <w:sz w:val="22"/>
-        </w:rPr>
-      </w:pPr>
-      <w:r>
-        <w:rPr>
-          <w:color w:val="000000" w:themeColor="text1"/>
-          <w:sz w:val="22"/>
-        </w:rPr>
-        <w:t>Issued</w:t>
-      </w:r>
-      <w:r>
-        <w:rPr>
-          <w:color w:val="000000" w:themeColor="text1"/>
-          <w:sz w:val="22"/>
-        </w:rPr>
-        <w:t xml:space="preserve"> </w:t>
-      </w:r>
-      <w:r>
-        <w:rPr>
-          <w:color w:val="000000" w:themeColor="text1"/>
-          <w:sz w:val="22"/>
-        </w:rPr>
-        <w:t xml:space="preserve">at </w:t>
-      </w:r>
-      <w:r>
-        <w:rPr>
-          <w:b/>
-          <w:color w:val="000000" w:themeColor="text1"/>
-          <w:sz w:val="22"/>
-        </w:rPr>
-        <w:t>{</w:t>
-      </w:r>
-      <w:proofErr w:type="spellStart"/>
-      <w:r>
-        <w:rPr>
-          <w:b/>
-          <w:color w:val="000000" w:themeColor="text1"/>
-          <w:sz w:val="22"/>
-        </w:rPr>
-        <w:t>d.regional_office</w:t>
-      </w:r>
-      <w:proofErr w:type="spellEnd"/>
-      <w:r>
-        <w:rPr>
-          <w:b/>
-          <w:color w:val="000000" w:themeColor="text1"/>
-          <w:sz w:val="22"/>
-        </w:rPr>
-        <w:t>}</w:t>
-      </w:r>
-      <w:r>
-        <w:rPr>
-          <w:color w:val="000000" w:themeColor="text1"/>
-          <w:sz w:val="22"/>
-        </w:rPr>
-        <w:t xml:space="preserve">, British Columbia this </w:t>
-      </w:r>
-      <w:r>
-        <w:rPr>
-          <w:b/>
-          <w:color w:val="000000" w:themeColor="text1"/>
-          <w:sz w:val="22"/>
-        </w:rPr>
-        <w:t>{</w:t>
-      </w:r>
-      <w:proofErr w:type="spellStart"/>
-      <w:r>
-        <w:rPr>
-          <w:b/>
-          <w:color w:val="000000" w:themeColor="text1"/>
-          <w:sz w:val="22"/>
-        </w:rPr>
-        <w:t>d.current_date</w:t>
-      </w:r>
-      <w:proofErr w:type="spellEnd"/>
-      <w:r>
-        <w:rPr>
-          <w:b/>
-          <w:color w:val="000000" w:themeColor="text1"/>
-          <w:sz w:val="22"/>
-        </w:rPr>
-        <w:t>}</w:t>
-      </w:r>
-      <w:r>
-        <w:rPr>
-          <w:color w:val="000000" w:themeColor="text1"/>
-          <w:sz w:val="22"/>
-        </w:rPr>
-        <w:t xml:space="preserve"> day of </w:t>
-      </w:r>
-      <w:r>
-        <w:rPr>
-          <w:b/>
-          <w:color w:val="000000" w:themeColor="text1"/>
-          <w:sz w:val="22"/>
-        </w:rPr>
-        <w:t>{</w:t>
-      </w:r>
-      <w:proofErr w:type="spellStart"/>
-      <w:r>
-        <w:rPr>
-          <w:b/>
-          <w:color w:val="000000" w:themeColor="text1"/>
-          <w:sz w:val="22"/>
-        </w:rPr>
-        <w:t>d.current_month</w:t>
-      </w:r>
-      <w:proofErr w:type="spellEnd"/>
-      <w:r>
-        <w:rPr>
-          <w:b/>
-          <w:color w:val="000000" w:themeColor="text1"/>
-          <w:sz w:val="22"/>
-        </w:rPr>
-        <w:t>}</w:t>
-      </w:r>
-      <w:r>
-        <w:rPr>
-          <w:color w:val="000000" w:themeColor="text1"/>
-          <w:sz w:val="22"/>
-        </w:rPr>
-        <w:t xml:space="preserve"> in the year </w:t>
-      </w:r>
-      <w:r>
-        <w:rPr>
-          <w:b/>
-          <w:color w:val="000000" w:themeColor="text1"/>
-          <w:sz w:val="22"/>
-        </w:rPr>
-        <w:t>{</w:t>
-      </w:r>
-      <w:proofErr w:type="spellStart"/>
-      <w:r>
-        <w:rPr>
-          <w:b/>
-          <w:color w:val="000000" w:themeColor="text1"/>
-          <w:sz w:val="22"/>
-        </w:rPr>
-        <w:t>d.current_year</w:t>
-      </w:r>
-      <w:proofErr w:type="spellEnd"/>
-      <w:r>
-        <w:rPr>
-          <w:b/>
-          <w:color w:val="000000" w:themeColor="text1"/>
-          <w:sz w:val="22"/>
-        </w:rPr>
-        <w:t>}</w:t>
-      </w:r>
-      <w:r>
-        <w:rPr>
-          <w:b/>
-          <w:color w:val="000000" w:themeColor="text1"/>
-          <w:sz w:val="22"/>
-        </w:rPr>
-        <w:t>.</w:t>
+          <w:szCs w:val="22"/>
+        </w:rPr>
+      </w:pPr>
+      <w:r>
+        <w:rPr>
+          <w:color w:val="000000" w:themeColor="text1"/>
+          <w:sz w:val="22"/>
+          <w:szCs w:val="22"/>
+        </w:rPr>
+        <w:tab/>
+      </w:r>
+      <w:r>
+        <w:rPr>
+          <w:color w:val="000000" w:themeColor="text1"/>
+          <w:sz w:val="22"/>
+          <w:szCs w:val="22"/>
+        </w:rPr>
+        <w:tab/>
+      </w:r>
+      <w:r>
+        <w:rPr>
+          <w:color w:val="000000" w:themeColor="text1"/>
+          <w:sz w:val="22"/>
+          <w:szCs w:val="22"/>
+        </w:rPr>
+        <w:tab/>
+      </w:r>
+      <w:r>
+        <w:rPr>
+          <w:color w:val="000000" w:themeColor="text1"/>
+          <w:sz w:val="22"/>
+          <w:szCs w:val="22"/>
+        </w:rPr>
+        <w:tab/>
+      </w:r>
+      <w:r>
+        <w:rPr>
+          <w:color w:val="000000" w:themeColor="text1"/>
+          <w:sz w:val="22"/>
+          <w:szCs w:val="22"/>
+        </w:rPr>
+        <w:tab/>
+      </w:r>
+      <w:r>
+        <w:rPr>
+          <w:color w:val="000000" w:themeColor="text1"/>
+          <w:sz w:val="22"/>
+          <w:szCs w:val="22"/>
+        </w:rPr>
+        <w:tab/>
       </w:r>
     </w:p>
     <w:p>
@@ -1100,6 +1110,55 @@
           <w:szCs w:val="22"/>
         </w:rPr>
       </w:pPr>
+      <w:r>
+        <w:rPr>
+          <w:color w:val="000000" w:themeColor="text1"/>
+          <w:sz w:val="22"/>
+          <w:szCs w:val="22"/>
+        </w:rPr>
+        <w:tab/>
+      </w:r>
+      <w:r>
+        <w:rPr>
+          <w:color w:val="000000" w:themeColor="text1"/>
+          <w:sz w:val="22"/>
+          <w:szCs w:val="22"/>
+        </w:rPr>
+        <w:tab/>
+      </w:r>
+      <w:r>
+        <w:rPr>
+          <w:color w:val="000000" w:themeColor="text1"/>
+          <w:sz w:val="22"/>
+          <w:szCs w:val="22"/>
+        </w:rPr>
+        <w:tab/>
+      </w:r>
+      <w:r>
+        <w:rPr>
+          <w:color w:val="000000" w:themeColor="text1"/>
+          <w:sz w:val="22"/>
+          <w:szCs w:val="22"/>
+        </w:rPr>
+        <w:tab/>
+      </w:r>
+      <w:r>
+        <w:rPr>
+          <w:color w:val="000000" w:themeColor="text1"/>
+          <w:sz w:val="22"/>
+          <w:szCs w:val="22"/>
+        </w:rPr>
+        <w:tab/>
+      </w:r>
+      <w:r>
+        <w:rPr>
+          <w:color w:val="000000" w:themeColor="text1"/>
+          <w:sz w:val="22"/>
+          <w:szCs w:val="22"/>
+        </w:rPr>
+        <w:tab/>
+        <w:t>_______________________________________</w:t>
+      </w:r>
     </w:p>
     <w:p>
       <w:pPr>
@@ -1109,8 +1168,83 @@
           <w:color w:val="000000" w:themeColor="text1"/>
           <w:sz w:val="22"/>
           <w:szCs w:val="22"/>
-        </w:rPr>
-      </w:pPr>
+          <w:highlight w:val="yellow"/>
+        </w:rPr>
+      </w:pPr>
+      <w:r>
+        <w:rPr>
+          <w:color w:val="000000" w:themeColor="text1"/>
+          <w:sz w:val="22"/>
+          <w:szCs w:val="22"/>
+        </w:rPr>
+        <w:tab/>
+      </w:r>
+      <w:r>
+        <w:rPr>
+          <w:color w:val="000000" w:themeColor="text1"/>
+          <w:sz w:val="22"/>
+          <w:szCs w:val="22"/>
+        </w:rPr>
+        <w:tab/>
+      </w:r>
+      <w:r>
+        <w:rPr>
+          <w:color w:val="000000" w:themeColor="text1"/>
+          <w:sz w:val="22"/>
+          <w:szCs w:val="22"/>
+        </w:rPr>
+        <w:tab/>
+      </w:r>
+      <w:r>
+        <w:rPr>
+          <w:color w:val="000000" w:themeColor="text1"/>
+          <w:sz w:val="22"/>
+          <w:szCs w:val="22"/>
+        </w:rPr>
+        <w:tab/>
+      </w:r>
+      <w:r>
+        <w:rPr>
+          <w:color w:val="000000" w:themeColor="text1"/>
+          <w:sz w:val="22"/>
+          <w:szCs w:val="22"/>
+        </w:rPr>
+        <w:tab/>
+      </w:r>
+      <w:r>
+        <w:rPr>
+          <w:color w:val="000000" w:themeColor="text1"/>
+          <w:sz w:val="22"/>
+          <w:szCs w:val="22"/>
+        </w:rPr>
+        <w:tab/>
+      </w:r>
+      <w:r>
+        <w:rPr>
+          <w:color w:val="000000" w:themeColor="text1"/>
+          <w:sz w:val="22"/>
+          <w:szCs w:val="22"/>
+        </w:rPr>
+        <w:t>{</w:t>
+      </w:r>
+      <w:proofErr w:type="spellStart"/>
+      <w:r>
+        <w:rPr>
+          <w:color w:val="000000" w:themeColor="text1"/>
+          <w:sz w:val="22"/>
+          <w:szCs w:val="22"/>
+        </w:rPr>
+        <w:t>d.lead_inspector</w:t>
+      </w:r>
+      <w:proofErr w:type="spellEnd"/>
+      <w:r>
+        <w:rPr>
+          <w:color w:val="000000" w:themeColor="text1"/>
+          <w:sz w:val="22"/>
+          <w:szCs w:val="22"/>
+        </w:rPr>
+        <w:t>}</w:t>
+      </w:r>
     </w:p>
     <w:p>
       <w:pPr>
@@ -1122,17 +1256,6 @@
           <w:szCs w:val="22"/>
         </w:rPr>
       </w:pPr>
-    </w:p>
-    <w:p>
-      <w:pPr>
-        <w:spacing w:line="300" w:lineRule="exact"/>
-        <w:jc w:val="both"/>
-        <w:rPr>
-          <w:color w:val="000000" w:themeColor="text1"/>
-          <w:sz w:val="22"/>
-          <w:szCs w:val="22"/>
-        </w:rPr>
-      </w:pPr>
       <w:r>
         <w:rPr>
           <w:color w:val="000000" w:themeColor="text1"/>
@@ -1181,130 +1304,8 @@
         </w:rPr>
         <w:tab/>
       </w:r>
-    </w:p>
-    <w:p>
-      <w:pPr>
-        <w:spacing w:line="300" w:lineRule="exact"/>
-        <w:jc w:val="both"/>
-        <w:rPr>
-          <w:color w:val="000000" w:themeColor="text1"/>
-          <w:sz w:val="22"/>
-          <w:szCs w:val="22"/>
-        </w:rPr>
-      </w:pPr>
-      <w:r>
-        <w:rPr>
-          <w:color w:val="000000" w:themeColor="text1"/>
-          <w:sz w:val="22"/>
-          <w:szCs w:val="22"/>
-        </w:rPr>
-        <w:tab/>
-      </w:r>
-      <w:r>
-        <w:rPr>
-          <w:color w:val="000000" w:themeColor="text1"/>
-          <w:sz w:val="22"/>
-          <w:szCs w:val="22"/>
-        </w:rPr>
-        <w:tab/>
-      </w:r>
-      <w:r>
-        <w:rPr>
-          <w:color w:val="000000" w:themeColor="text1"/>
-          <w:sz w:val="22"/>
-          <w:szCs w:val="22"/>
-        </w:rPr>
-        <w:tab/>
-      </w:r>
-      <w:r>
-        <w:rPr>
-          <w:color w:val="000000" w:themeColor="text1"/>
-          <w:sz w:val="22"/>
-          <w:szCs w:val="22"/>
-        </w:rPr>
-        <w:tab/>
-      </w:r>
-      <w:r>
-        <w:rPr>
-          <w:color w:val="000000" w:themeColor="text1"/>
-          <w:sz w:val="22"/>
-          <w:szCs w:val="22"/>
-        </w:rPr>
-        <w:tab/>
-      </w:r>
-      <w:r>
-        <w:rPr>
-          <w:color w:val="000000" w:themeColor="text1"/>
-          <w:sz w:val="22"/>
-          <w:szCs w:val="22"/>
-        </w:rPr>
-        <w:tab/>
-        <w:t>_______________________________________</w:t>
-      </w:r>
-    </w:p>
-    <w:p>
-      <w:pPr>
-        <w:spacing w:line="300" w:lineRule="exact"/>
-        <w:jc w:val="both"/>
-        <w:rPr>
-          <w:b/>
-          <w:color w:val="000000" w:themeColor="text1"/>
-          <w:sz w:val="22"/>
-          <w:szCs w:val="22"/>
-          <w:highlight w:val="yellow"/>
-        </w:rPr>
-      </w:pPr>
-      <w:r>
-        <w:rPr>
-          <w:color w:val="000000" w:themeColor="text1"/>
-          <w:sz w:val="22"/>
-          <w:szCs w:val="22"/>
-        </w:rPr>
-        <w:tab/>
-      </w:r>
-      <w:r>
-        <w:rPr>
-          <w:color w:val="000000" w:themeColor="text1"/>
-          <w:sz w:val="22"/>
-          <w:szCs w:val="22"/>
-        </w:rPr>
-        <w:tab/>
-      </w:r>
-      <w:r>
-        <w:rPr>
-          <w:color w:val="000000" w:themeColor="text1"/>
-          <w:sz w:val="22"/>
-          <w:szCs w:val="22"/>
-        </w:rPr>
-        <w:tab/>
-      </w:r>
-      <w:r>
-        <w:rPr>
-          <w:color w:val="000000" w:themeColor="text1"/>
-          <w:sz w:val="22"/>
-          <w:szCs w:val="22"/>
-        </w:rPr>
-        <w:tab/>
-      </w:r>
-      <w:r>
-        <w:rPr>
-          <w:color w:val="000000" w:themeColor="text1"/>
-          <w:sz w:val="22"/>
-          <w:szCs w:val="22"/>
-        </w:rPr>
-        <w:tab/>
-      </w:r>
-      <w:r>
-        <w:rPr>
-          <w:color w:val="000000" w:themeColor="text1"/>
-          <w:sz w:val="22"/>
-          <w:szCs w:val="22"/>
-        </w:rPr>
-        <w:tab/>
-      </w:r>
-      <w:r>
-        <w:rPr>
-          <w:b/>
+      <w:r>
+        <w:rPr>
           <w:color w:val="000000" w:themeColor="text1"/>
           <w:sz w:val="22"/>
           <w:szCs w:val="22"/>
@@ -1314,112 +1315,15 @@
       <w:proofErr w:type="spellStart"/>
       <w:r>
         <w:rPr>
-          <w:b/>
-          <w:color w:val="000000" w:themeColor="text1"/>
-          <w:sz w:val="22"/>
-          <w:szCs w:val="22"/>
-        </w:rPr>
-        <w:t>d.lead_inspector</w:t>
+          <w:color w:val="000000" w:themeColor="text1"/>
+          <w:sz w:val="22"/>
+          <w:szCs w:val="22"/>
+        </w:rPr>
+        <w:t>d.lead_inspector_title</w:t>
       </w:r>
       <w:proofErr w:type="spellEnd"/>
       <w:r>
         <w:rPr>
-          <w:b/>
-          <w:color w:val="000000" w:themeColor="text1"/>
-          <w:sz w:val="22"/>
-          <w:szCs w:val="22"/>
-        </w:rPr>
-        <w:t>}</w:t>
-      </w:r>
-    </w:p>
-    <w:p>
-      <w:pPr>
-        <w:spacing w:line="300" w:lineRule="exact"/>
-        <w:jc w:val="both"/>
-        <w:rPr>
-          <w:b/>
-          <w:color w:val="000000" w:themeColor="text1"/>
-          <w:sz w:val="22"/>
-          <w:szCs w:val="22"/>
-        </w:rPr>
-      </w:pPr>
-      <w:r>
-        <w:rPr>
-          <w:b/>
-          <w:color w:val="000000" w:themeColor="text1"/>
-          <w:sz w:val="22"/>
-          <w:szCs w:val="22"/>
-        </w:rPr>
-        <w:tab/>
-      </w:r>
-      <w:r>
-        <w:rPr>
-          <w:b/>
-          <w:color w:val="000000" w:themeColor="text1"/>
-          <w:sz w:val="22"/>
-          <w:szCs w:val="22"/>
-        </w:rPr>
-        <w:tab/>
-      </w:r>
-      <w:r>
-        <w:rPr>
-          <w:b/>
-          <w:color w:val="000000" w:themeColor="text1"/>
-          <w:sz w:val="22"/>
-          <w:szCs w:val="22"/>
-        </w:rPr>
-        <w:tab/>
-      </w:r>
-      <w:r>
-        <w:rPr>
-          <w:b/>
-          <w:color w:val="000000" w:themeColor="text1"/>
-          <w:sz w:val="22"/>
-          <w:szCs w:val="22"/>
-        </w:rPr>
-        <w:tab/>
-      </w:r>
-      <w:r>
-        <w:rPr>
-          <w:b/>
-          <w:color w:val="000000" w:themeColor="text1"/>
-          <w:sz w:val="22"/>
-          <w:szCs w:val="22"/>
-        </w:rPr>
-        <w:tab/>
-      </w:r>
-      <w:r>
-        <w:rPr>
-          <w:b/>
-          <w:color w:val="000000" w:themeColor="text1"/>
-          <w:sz w:val="22"/>
-          <w:szCs w:val="22"/>
-        </w:rPr>
-        <w:tab/>
-      </w:r>
-      <w:r>
-        <w:rPr>
-          <w:b/>
-          <w:color w:val="000000" w:themeColor="text1"/>
-          <w:sz w:val="22"/>
-          <w:szCs w:val="22"/>
-        </w:rPr>
-        <w:t>{</w:t>
-      </w:r>
-      <w:proofErr w:type="spellStart"/>
-      <w:r>
-        <w:rPr>
-          <w:b/>
-          <w:color w:val="000000" w:themeColor="text1"/>
-          <w:sz w:val="22"/>
-          <w:szCs w:val="22"/>
-        </w:rPr>
-        <w:t>d.lead_inspector_title</w:t>
-      </w:r>
-      <w:proofErr w:type="spellEnd"/>
-      <w:r>
-        <w:rPr>
-          <w:b/>
           <w:color w:val="000000" w:themeColor="text1"/>
           <w:sz w:val="22"/>
           <w:szCs w:val="22"/>
@@ -1446,15 +1350,15 @@
         <w:pStyle w:val="Heading1"/>
         <w:pageBreakBefore/>
         <w:rPr>
-          <w:rFonts w:asciiTheme="minorHAnsi" w:hAnsiTheme="minorHAnsi" w:cstheme="minorHAnsi"/>
-          <w:color w:val="000000" w:themeColor="text1"/>
-          <w:sz w:val="22"/>
-          <w:szCs w:val="22"/>
-        </w:rPr>
-      </w:pPr>
-      <w:r>
-        <w:rPr>
-          <w:rFonts w:asciiTheme="minorHAnsi" w:hAnsiTheme="minorHAnsi" w:cstheme="minorHAnsi"/>
+          <w:rFonts w:ascii="Times New Roman" w:hAnsi="Times New Roman"/>
+          <w:color w:val="000000" w:themeColor="text1"/>
+          <w:sz w:val="22"/>
+          <w:szCs w:val="22"/>
+        </w:rPr>
+      </w:pPr>
+      <w:r>
+        <w:rPr>
+          <w:rFonts w:ascii="Times New Roman" w:hAnsi="Times New Roman"/>
           <w:color w:val="000000" w:themeColor="text1"/>
           <w:sz w:val="28"/>
           <w:szCs w:val="28"/>
@@ -1464,7 +1368,7 @@
       </w:r>
       <w:r>
         <w:rPr>
-          <w:rFonts w:asciiTheme="minorHAnsi" w:hAnsiTheme="minorHAnsi" w:cstheme="minorHAnsi"/>
+          <w:rFonts w:ascii="Times New Roman" w:hAnsi="Times New Roman"/>
           <w:smallCaps/>
           <w:color w:val="000000" w:themeColor="text1"/>
           <w:sz w:val="28"/>
@@ -1474,7 +1378,7 @@
       </w:r>
       <w:r>
         <w:rPr>
-          <w:rFonts w:asciiTheme="minorHAnsi" w:hAnsiTheme="minorHAnsi" w:cstheme="minorHAnsi"/>
+          <w:rFonts w:ascii="Times New Roman" w:hAnsi="Times New Roman"/>
           <w:color w:val="000000" w:themeColor="text1"/>
           <w:sz w:val="22"/>
           <w:szCs w:val="22"/>
@@ -1487,15 +1391,13 @@
         <w:spacing w:after="120" w:line="300" w:lineRule="exact"/>
         <w:jc w:val="both"/>
         <w:rPr>
-          <w:rFonts w:asciiTheme="minorHAnsi" w:hAnsiTheme="minorHAnsi" w:cstheme="minorHAnsi"/>
-          <w:color w:val="000000" w:themeColor="text1"/>
-          <w:sz w:val="22"/>
-          <w:szCs w:val="22"/>
-        </w:rPr>
-      </w:pPr>
-      <w:r>
-        <w:rPr>
-          <w:rFonts w:asciiTheme="minorHAnsi" w:hAnsiTheme="minorHAnsi" w:cstheme="minorHAnsi"/>
+          <w:color w:val="000000" w:themeColor="text1"/>
+          <w:sz w:val="22"/>
+          <w:szCs w:val="22"/>
+        </w:rPr>
+      </w:pPr>
+      <w:r>
+        <w:rPr>
           <w:color w:val="000000" w:themeColor="text1"/>
           <w:sz w:val="22"/>
           <w:szCs w:val="22"/>
@@ -1504,7 +1406,6 @@
       </w:r>
       <w:r>
         <w:rPr>
-          <w:rFonts w:asciiTheme="minorHAnsi" w:hAnsiTheme="minorHAnsi" w:cstheme="minorHAnsi"/>
           <w:b/>
           <w:color w:val="000000" w:themeColor="text1"/>
           <w:sz w:val="22"/>
@@ -1515,7 +1416,6 @@
       <w:proofErr w:type="spellStart"/>
       <w:r>
         <w:rPr>
-          <w:rFonts w:asciiTheme="minorHAnsi" w:hAnsiTheme="minorHAnsi" w:cstheme="minorHAnsi"/>
           <w:b/>
           <w:color w:val="000000" w:themeColor="text1"/>
           <w:sz w:val="22"/>
@@ -1526,7 +1426,6 @@
       <w:proofErr w:type="spellEnd"/>
       <w:r>
         <w:rPr>
-          <w:rFonts w:asciiTheme="minorHAnsi" w:hAnsiTheme="minorHAnsi" w:cstheme="minorHAnsi"/>
           <w:b/>
           <w:color w:val="000000" w:themeColor="text1"/>
           <w:sz w:val="22"/>
@@ -1536,7 +1435,6 @@
       </w:r>
       <w:r>
         <w:rPr>
-          <w:rFonts w:asciiTheme="minorHAnsi" w:hAnsiTheme="minorHAnsi" w:cstheme="minorHAnsi"/>
           <w:b/>
           <w:color w:val="000000" w:themeColor="text1"/>
           <w:sz w:val="22"/>
@@ -1546,7 +1444,6 @@
       </w:r>
       <w:r>
         <w:rPr>
-          <w:rFonts w:asciiTheme="minorHAnsi" w:hAnsiTheme="minorHAnsi" w:cstheme="minorHAnsi"/>
           <w:color w:val="000000" w:themeColor="text1"/>
           <w:sz w:val="22"/>
           <w:szCs w:val="22"/>
@@ -1555,7 +1452,6 @@
       </w:r>
       <w:r>
         <w:rPr>
-          <w:rFonts w:asciiTheme="minorHAnsi" w:hAnsiTheme="minorHAnsi" w:cstheme="minorHAnsi"/>
           <w:b/>
           <w:color w:val="000000" w:themeColor="text1"/>
           <w:sz w:val="22"/>
@@ -1566,7 +1462,6 @@
       <w:proofErr w:type="spellStart"/>
       <w:r>
         <w:rPr>
-          <w:rFonts w:asciiTheme="minorHAnsi" w:hAnsiTheme="minorHAnsi" w:cstheme="minorHAnsi"/>
           <w:b/>
           <w:color w:val="000000" w:themeColor="text1"/>
           <w:sz w:val="22"/>
@@ -1577,7 +1472,6 @@
       <w:proofErr w:type="spellEnd"/>
       <w:r>
         <w:rPr>
-          <w:rFonts w:asciiTheme="minorHAnsi" w:hAnsiTheme="minorHAnsi" w:cstheme="minorHAnsi"/>
           <w:b/>
           <w:color w:val="000000" w:themeColor="text1"/>
           <w:sz w:val="22"/>
@@ -1587,7 +1481,6 @@
       </w:r>
       <w:r>
         <w:rPr>
-          <w:rFonts w:asciiTheme="minorHAnsi" w:hAnsiTheme="minorHAnsi" w:cstheme="minorHAnsi"/>
           <w:color w:val="000000" w:themeColor="text1"/>
           <w:sz w:val="22"/>
           <w:szCs w:val="22"/>
@@ -1596,7 +1489,6 @@
       </w:r>
       <w:r>
         <w:rPr>
-          <w:rFonts w:asciiTheme="minorHAnsi" w:hAnsiTheme="minorHAnsi" w:cstheme="minorHAnsi"/>
           <w:b/>
           <w:color w:val="000000" w:themeColor="text1"/>
           <w:sz w:val="22"/>
@@ -1607,7 +1499,6 @@
       <w:proofErr w:type="spellStart"/>
       <w:r>
         <w:rPr>
-          <w:rFonts w:asciiTheme="minorHAnsi" w:hAnsiTheme="minorHAnsi" w:cstheme="minorHAnsi"/>
           <w:b/>
           <w:color w:val="000000" w:themeColor="text1"/>
           <w:sz w:val="22"/>
@@ -1618,7 +1509,6 @@
       <w:proofErr w:type="spellEnd"/>
       <w:r>
         <w:rPr>
-          <w:rFonts w:asciiTheme="minorHAnsi" w:hAnsiTheme="minorHAnsi" w:cstheme="minorHAnsi"/>
           <w:b/>
           <w:color w:val="000000" w:themeColor="text1"/>
           <w:sz w:val="22"/>
@@ -1628,7 +1518,6 @@
       </w:r>
       <w:r>
         <w:rPr>
-          <w:rFonts w:asciiTheme="minorHAnsi" w:hAnsiTheme="minorHAnsi" w:cstheme="minorHAnsi"/>
           <w:color w:val="000000" w:themeColor="text1"/>
           <w:sz w:val="22"/>
           <w:szCs w:val="22"/>
@@ -1642,15 +1531,13 @@
         <w:ind w:right="-1"/>
         <w:jc w:val="both"/>
         <w:rPr>
-          <w:rFonts w:asciiTheme="minorHAnsi" w:hAnsiTheme="minorHAnsi" w:cstheme="minorHAnsi"/>
-          <w:color w:val="000000" w:themeColor="text1"/>
-          <w:sz w:val="22"/>
-          <w:szCs w:val="22"/>
-        </w:rPr>
-      </w:pPr>
-      <w:r>
-        <w:rPr>
-          <w:rFonts w:asciiTheme="minorHAnsi" w:hAnsiTheme="minorHAnsi" w:cstheme="minorHAnsi"/>
+          <w:color w:val="000000" w:themeColor="text1"/>
+          <w:sz w:val="22"/>
+          <w:szCs w:val="22"/>
+        </w:rPr>
+      </w:pPr>
+      <w:r>
+        <w:rPr>
           <w:color w:val="000000" w:themeColor="text1"/>
           <w:sz w:val="22"/>
           <w:szCs w:val="22"/>
@@ -1659,7 +1546,6 @@
       </w:r>
       <w:r>
         <w:rPr>
-          <w:rFonts w:asciiTheme="minorHAnsi" w:hAnsiTheme="minorHAnsi" w:cstheme="minorHAnsi"/>
           <w:color w:val="000000" w:themeColor="text1"/>
           <w:sz w:val="22"/>
           <w:szCs w:val="22"/>
@@ -1677,15 +1563,13 @@
         <w:spacing w:line="300" w:lineRule="exact"/>
         <w:jc w:val="both"/>
         <w:rPr>
-          <w:rFonts w:asciiTheme="minorHAnsi" w:hAnsiTheme="minorHAnsi" w:cstheme="minorHAnsi"/>
-          <w:color w:val="000000" w:themeColor="text1"/>
-          <w:sz w:val="22"/>
-          <w:szCs w:val="22"/>
-        </w:rPr>
-      </w:pPr>
-      <w:r>
-        <w:rPr>
-          <w:rFonts w:asciiTheme="minorHAnsi" w:hAnsiTheme="minorHAnsi" w:cstheme="minorHAnsi"/>
+          <w:color w:val="000000" w:themeColor="text1"/>
+          <w:sz w:val="22"/>
+          <w:szCs w:val="22"/>
+        </w:rPr>
+      </w:pPr>
+      <w:r>
+        <w:rPr>
           <w:color w:val="000000" w:themeColor="text1"/>
           <w:sz w:val="22"/>
           <w:szCs w:val="22"/>
@@ -1695,7 +1579,6 @@
       <w:proofErr w:type="spellStart"/>
       <w:r>
         <w:rPr>
-          <w:rFonts w:asciiTheme="minorHAnsi" w:hAnsiTheme="minorHAnsi" w:cstheme="minorHAnsi"/>
           <w:color w:val="000000" w:themeColor="text1"/>
           <w:sz w:val="22"/>
           <w:szCs w:val="22"/>
@@ -1705,7 +1588,6 @@
       <w:proofErr w:type="spellEnd"/>
       <w:r>
         <w:rPr>
-          <w:rFonts w:asciiTheme="minorHAnsi" w:hAnsiTheme="minorHAnsi" w:cstheme="minorHAnsi"/>
           <w:color w:val="000000" w:themeColor="text1"/>
           <w:sz w:val="22"/>
           <w:szCs w:val="22"/>
@@ -1715,7 +1597,6 @@
       <w:proofErr w:type="spellStart"/>
       <w:r>
         <w:rPr>
-          <w:rFonts w:asciiTheme="minorHAnsi" w:hAnsiTheme="minorHAnsi" w:cstheme="minorHAnsi"/>
           <w:color w:val="000000" w:themeColor="text1"/>
           <w:sz w:val="22"/>
           <w:szCs w:val="22"/>
@@ -1725,7 +1606,6 @@
       <w:proofErr w:type="spellEnd"/>
       <w:r>
         <w:rPr>
-          <w:rFonts w:asciiTheme="minorHAnsi" w:hAnsiTheme="minorHAnsi" w:cstheme="minorHAnsi"/>
           <w:color w:val="000000" w:themeColor="text1"/>
           <w:sz w:val="22"/>
           <w:szCs w:val="22"/>
@@ -1735,7 +1615,6 @@
       <w:proofErr w:type="spellStart"/>
       <w:r>
         <w:rPr>
-          <w:rFonts w:asciiTheme="minorHAnsi" w:hAnsiTheme="minorHAnsi" w:cstheme="minorHAnsi"/>
           <w:color w:val="000000" w:themeColor="text1"/>
           <w:sz w:val="22"/>
           <w:szCs w:val="22"/>
@@ -1745,7 +1624,6 @@
       <w:proofErr w:type="spellEnd"/>
       <w:r>
         <w:rPr>
-          <w:rFonts w:asciiTheme="minorHAnsi" w:hAnsiTheme="minorHAnsi" w:cstheme="minorHAnsi"/>
           <w:color w:val="000000" w:themeColor="text1"/>
           <w:sz w:val="22"/>
           <w:szCs w:val="22"/>
@@ -1754,7 +1632,6 @@
       </w:r>
       <w:r>
         <w:rPr>
-          <w:rFonts w:asciiTheme="minorHAnsi" w:hAnsiTheme="minorHAnsi" w:cstheme="minorHAnsi"/>
           <w:color w:val="000000" w:themeColor="text1"/>
           <w:sz w:val="22"/>
           <w:szCs w:val="22"/>
@@ -1764,7 +1641,6 @@
       <w:proofErr w:type="spellStart"/>
       <w:r>
         <w:rPr>
-          <w:rFonts w:asciiTheme="minorHAnsi" w:hAnsiTheme="minorHAnsi" w:cstheme="minorHAnsi"/>
           <w:color w:val="000000" w:themeColor="text1"/>
           <w:sz w:val="22"/>
           <w:szCs w:val="22"/>
@@ -1774,7 +1650,6 @@
       <w:proofErr w:type="spellEnd"/>
       <w:r>
         <w:rPr>
-          <w:rFonts w:asciiTheme="minorHAnsi" w:hAnsiTheme="minorHAnsi" w:cstheme="minorHAnsi"/>
           <w:color w:val="000000" w:themeColor="text1"/>
           <w:sz w:val="22"/>
           <w:szCs w:val="22"/>
@@ -1784,7 +1659,6 @@
       <w:proofErr w:type="spellStart"/>
       <w:r>
         <w:rPr>
-          <w:rFonts w:asciiTheme="minorHAnsi" w:hAnsiTheme="minorHAnsi" w:cstheme="minorHAnsi"/>
           <w:color w:val="000000" w:themeColor="text1"/>
           <w:sz w:val="22"/>
           <w:szCs w:val="22"/>
@@ -1794,7 +1668,6 @@
       <w:proofErr w:type="spellEnd"/>
       <w:r>
         <w:rPr>
-          <w:rFonts w:asciiTheme="minorHAnsi" w:hAnsiTheme="minorHAnsi" w:cstheme="minorHAnsi"/>
           <w:color w:val="000000" w:themeColor="text1"/>
           <w:sz w:val="22"/>
           <w:szCs w:val="22"/>
@@ -1804,7 +1677,6 @@
       <w:proofErr w:type="spellStart"/>
       <w:r>
         <w:rPr>
-          <w:rFonts w:asciiTheme="minorHAnsi" w:hAnsiTheme="minorHAnsi" w:cstheme="minorHAnsi"/>
           <w:color w:val="000000" w:themeColor="text1"/>
           <w:sz w:val="22"/>
           <w:szCs w:val="22"/>
@@ -1814,7 +1686,6 @@
       <w:proofErr w:type="spellEnd"/>
       <w:r>
         <w:rPr>
-          <w:rFonts w:asciiTheme="minorHAnsi" w:hAnsiTheme="minorHAnsi" w:cstheme="minorHAnsi"/>
           <w:color w:val="000000" w:themeColor="text1"/>
           <w:sz w:val="22"/>
           <w:szCs w:val="22"/>
@@ -1832,15 +1703,13 @@
         <w:spacing w:line="300" w:lineRule="exact"/>
         <w:jc w:val="both"/>
         <w:rPr>
-          <w:rFonts w:asciiTheme="minorHAnsi" w:hAnsiTheme="minorHAnsi" w:cstheme="minorHAnsi"/>
-          <w:color w:val="000000" w:themeColor="text1"/>
-          <w:sz w:val="22"/>
-          <w:szCs w:val="22"/>
-        </w:rPr>
-      </w:pPr>
-      <w:r>
-        <w:rPr>
-          <w:rFonts w:asciiTheme="minorHAnsi" w:hAnsiTheme="minorHAnsi" w:cstheme="minorHAnsi"/>
+          <w:color w:val="000000" w:themeColor="text1"/>
+          <w:sz w:val="22"/>
+          <w:szCs w:val="22"/>
+        </w:rPr>
+      </w:pPr>
+      <w:r>
+        <w:rPr>
           <w:color w:val="000000" w:themeColor="text1"/>
           <w:sz w:val="22"/>
           <w:szCs w:val="22"/>
@@ -1850,7 +1719,6 @@
       <w:proofErr w:type="spellStart"/>
       <w:r>
         <w:rPr>
-          <w:rFonts w:asciiTheme="minorHAnsi" w:hAnsiTheme="minorHAnsi" w:cstheme="minorHAnsi"/>
           <w:color w:val="000000" w:themeColor="text1"/>
           <w:sz w:val="22"/>
           <w:szCs w:val="22"/>
@@ -1860,7 +1728,6 @@
       <w:proofErr w:type="spellEnd"/>
       <w:r>
         <w:rPr>
-          <w:rFonts w:asciiTheme="minorHAnsi" w:hAnsiTheme="minorHAnsi" w:cstheme="minorHAnsi"/>
           <w:color w:val="000000" w:themeColor="text1"/>
           <w:sz w:val="22"/>
           <w:szCs w:val="22"/>
@@ -1870,7 +1737,6 @@
       <w:proofErr w:type="spellStart"/>
       <w:r>
         <w:rPr>
-          <w:rFonts w:asciiTheme="minorHAnsi" w:hAnsiTheme="minorHAnsi" w:cstheme="minorHAnsi"/>
           <w:color w:val="000000" w:themeColor="text1"/>
           <w:sz w:val="22"/>
           <w:szCs w:val="22"/>
@@ -1880,7 +1746,6 @@
       <w:proofErr w:type="spellEnd"/>
       <w:r>
         <w:rPr>
-          <w:rFonts w:asciiTheme="minorHAnsi" w:hAnsiTheme="minorHAnsi" w:cstheme="minorHAnsi"/>
           <w:color w:val="000000" w:themeColor="text1"/>
           <w:sz w:val="22"/>
           <w:szCs w:val="22"/>
@@ -1890,7 +1755,6 @@
       <w:proofErr w:type="spellStart"/>
       <w:r>
         <w:rPr>
-          <w:rFonts w:asciiTheme="minorHAnsi" w:hAnsiTheme="minorHAnsi" w:cstheme="minorHAnsi"/>
           <w:color w:val="000000" w:themeColor="text1"/>
           <w:sz w:val="22"/>
           <w:szCs w:val="22"/>
@@ -1900,7 +1764,6 @@
       <w:proofErr w:type="spellEnd"/>
       <w:r>
         <w:rPr>
-          <w:rFonts w:asciiTheme="minorHAnsi" w:hAnsiTheme="minorHAnsi" w:cstheme="minorHAnsi"/>
           <w:color w:val="000000" w:themeColor="text1"/>
           <w:sz w:val="22"/>
           <w:szCs w:val="22"/>
@@ -1910,7 +1773,6 @@
       <w:proofErr w:type="spellStart"/>
       <w:r>
         <w:rPr>
-          <w:rFonts w:asciiTheme="minorHAnsi" w:hAnsiTheme="minorHAnsi" w:cstheme="minorHAnsi"/>
           <w:color w:val="000000" w:themeColor="text1"/>
           <w:sz w:val="22"/>
           <w:szCs w:val="22"/>
@@ -1920,7 +1782,6 @@
       <w:proofErr w:type="spellEnd"/>
       <w:r>
         <w:rPr>
-          <w:rFonts w:asciiTheme="minorHAnsi" w:hAnsiTheme="minorHAnsi" w:cstheme="minorHAnsi"/>
           <w:color w:val="000000" w:themeColor="text1"/>
           <w:sz w:val="22"/>
           <w:szCs w:val="22"/>
@@ -1934,15 +1795,25 @@
         <w:spacing w:line="300" w:lineRule="exact"/>
         <w:jc w:val="both"/>
         <w:rPr>
-          <w:rFonts w:asciiTheme="minorHAnsi" w:hAnsiTheme="minorHAnsi" w:cstheme="minorHAnsi"/>
-          <w:color w:val="000000" w:themeColor="text1"/>
-          <w:sz w:val="22"/>
-          <w:szCs w:val="22"/>
-        </w:rPr>
-      </w:pPr>
-      <w:r>
-        <w:rPr>
-          <w:rFonts w:asciiTheme="minorHAnsi" w:hAnsiTheme="minorHAnsi" w:cstheme="minorHAnsi"/>
+          <w:color w:val="000000" w:themeColor="text1"/>
+          <w:sz w:val="22"/>
+          <w:szCs w:val="22"/>
+        </w:rPr>
+      </w:pPr>
+    </w:p>
+    <w:p>
+      <w:pPr>
+        <w:pStyle w:val="BodyText"/>
+        <w:spacing w:line="300" w:lineRule="exact"/>
+        <w:jc w:val="both"/>
+        <w:rPr>
+          <w:color w:val="000000" w:themeColor="text1"/>
+          <w:sz w:val="22"/>
+          <w:szCs w:val="22"/>
+        </w:rPr>
+      </w:pPr>
+      <w:r>
+        <w:rPr>
           <w:color w:val="000000" w:themeColor="text1"/>
           <w:sz w:val="22"/>
           <w:szCs w:val="22"/>
@@ -1951,7 +1822,6 @@
       </w:r>
       <w:r>
         <w:rPr>
-          <w:rFonts w:asciiTheme="minorHAnsi" w:hAnsiTheme="minorHAnsi" w:cstheme="minorHAnsi"/>
           <w:color w:val="000000" w:themeColor="text1"/>
           <w:sz w:val="22"/>
           <w:szCs w:val="22"/>
@@ -1960,7 +1830,6 @@
       </w:r>
       <w:r>
         <w:rPr>
-          <w:rFonts w:asciiTheme="minorHAnsi" w:hAnsiTheme="minorHAnsi" w:cstheme="minorHAnsi"/>
           <w:b/>
           <w:i/>
           <w:color w:val="000000" w:themeColor="text1"/>
@@ -1971,7 +1840,6 @@
       </w:r>
       <w:r>
         <w:rPr>
-          <w:rFonts w:asciiTheme="minorHAnsi" w:hAnsiTheme="minorHAnsi" w:cstheme="minorHAnsi"/>
           <w:color w:val="000000" w:themeColor="text1"/>
           <w:sz w:val="22"/>
           <w:szCs w:val="22"/>
@@ -1980,7 +1848,6 @@
       </w:r>
       <w:r>
         <w:rPr>
-          <w:rFonts w:asciiTheme="minorHAnsi" w:hAnsiTheme="minorHAnsi" w:cstheme="minorHAnsi"/>
           <w:b/>
           <w:color w:val="000000" w:themeColor="text1"/>
           <w:sz w:val="22"/>
@@ -1990,7 +1857,6 @@
       </w:r>
       <w:r>
         <w:rPr>
-          <w:rFonts w:asciiTheme="minorHAnsi" w:hAnsiTheme="minorHAnsi" w:cstheme="minorHAnsi"/>
           <w:color w:val="000000" w:themeColor="text1"/>
           <w:sz w:val="22"/>
           <w:szCs w:val="22"/>
@@ -1999,7 +1865,6 @@
       </w:r>
       <w:r>
         <w:rPr>
-          <w:rFonts w:asciiTheme="minorHAnsi" w:hAnsiTheme="minorHAnsi" w:cstheme="minorHAnsi"/>
           <w:color w:val="000000" w:themeColor="text1"/>
           <w:sz w:val="22"/>
           <w:szCs w:val="22"/>
@@ -2008,7 +1873,6 @@
       </w:r>
       <w:r>
         <w:rPr>
-          <w:rFonts w:asciiTheme="minorHAnsi" w:hAnsiTheme="minorHAnsi" w:cstheme="minorHAnsi"/>
           <w:b/>
           <w:i/>
           <w:color w:val="000000" w:themeColor="text1"/>
@@ -2019,7 +1883,6 @@
       </w:r>
       <w:r>
         <w:rPr>
-          <w:rFonts w:asciiTheme="minorHAnsi" w:hAnsiTheme="minorHAnsi" w:cstheme="minorHAnsi"/>
           <w:i/>
           <w:color w:val="000000" w:themeColor="text1"/>
           <w:sz w:val="22"/>
@@ -2029,7 +1892,6 @@
       </w:r>
       <w:r>
         <w:rPr>
-          <w:rFonts w:asciiTheme="minorHAnsi" w:hAnsiTheme="minorHAnsi" w:cstheme="minorHAnsi"/>
           <w:b/>
           <w:i/>
           <w:color w:val="000000" w:themeColor="text1"/>
@@ -2041,7 +1903,6 @@
       <w:proofErr w:type="spellStart"/>
       <w:r>
         <w:rPr>
-          <w:rFonts w:asciiTheme="minorHAnsi" w:hAnsiTheme="minorHAnsi" w:cstheme="minorHAnsi"/>
           <w:b/>
           <w:i/>
           <w:color w:val="000000" w:themeColor="text1"/>
@@ -2053,7 +1914,6 @@
       <w:proofErr w:type="spellEnd"/>
       <w:r>
         <w:rPr>
-          <w:rFonts w:asciiTheme="minorHAnsi" w:hAnsiTheme="minorHAnsi" w:cstheme="minorHAnsi"/>
           <w:b/>
           <w:i/>
           <w:color w:val="000000" w:themeColor="text1"/>
@@ -2064,7 +1924,6 @@
       </w:r>
       <w:r>
         <w:rPr>
-          <w:rFonts w:asciiTheme="minorHAnsi" w:hAnsiTheme="minorHAnsi" w:cstheme="minorHAnsi"/>
           <w:i/>
           <w:color w:val="000000" w:themeColor="text1"/>
           <w:sz w:val="22"/>
@@ -2074,7 +1933,6 @@
       </w:r>
       <w:r>
         <w:rPr>
-          <w:rFonts w:asciiTheme="minorHAnsi" w:hAnsiTheme="minorHAnsi" w:cstheme="minorHAnsi"/>
           <w:i/>
           <w:color w:val="000000" w:themeColor="text1"/>
           <w:sz w:val="22"/>
@@ -2084,7 +1942,6 @@
       </w:r>
       <w:r>
         <w:rPr>
-          <w:rFonts w:asciiTheme="minorHAnsi" w:hAnsiTheme="minorHAnsi" w:cstheme="minorHAnsi"/>
           <w:i/>
           <w:color w:val="000000" w:themeColor="text1"/>
           <w:sz w:val="22"/>
@@ -2094,7 +1951,6 @@
       </w:r>
       <w:r>
         <w:rPr>
-          <w:rFonts w:asciiTheme="minorHAnsi" w:hAnsiTheme="minorHAnsi" w:cstheme="minorHAnsi"/>
           <w:i/>
           <w:color w:val="000000" w:themeColor="text1"/>
           <w:sz w:val="22"/>
@@ -2104,7 +1960,6 @@
       </w:r>
       <w:r>
         <w:rPr>
-          <w:rFonts w:asciiTheme="minorHAnsi" w:hAnsiTheme="minorHAnsi" w:cstheme="minorHAnsi"/>
           <w:color w:val="000000" w:themeColor="text1"/>
           <w:sz w:val="22"/>
           <w:szCs w:val="22"/>
@@ -2113,7 +1968,6 @@
       </w:r>
       <w:r>
         <w:rPr>
-          <w:rFonts w:asciiTheme="minorHAnsi" w:hAnsiTheme="minorHAnsi" w:cstheme="minorHAnsi"/>
           <w:color w:val="000000" w:themeColor="text1"/>
           <w:sz w:val="22"/>
           <w:szCs w:val="22"/>
@@ -2126,15 +1980,13 @@
         <w:spacing w:after="240" w:line="300" w:lineRule="exact"/>
         <w:jc w:val="both"/>
         <w:rPr>
-          <w:rFonts w:asciiTheme="minorHAnsi" w:hAnsiTheme="minorHAnsi" w:cstheme="minorHAnsi"/>
-          <w:color w:val="000000" w:themeColor="text1"/>
-          <w:sz w:val="22"/>
-          <w:szCs w:val="22"/>
-        </w:rPr>
-      </w:pPr>
-      <w:r>
-        <w:rPr>
-          <w:rFonts w:asciiTheme="minorHAnsi" w:hAnsiTheme="minorHAnsi" w:cstheme="minorHAnsi"/>
+          <w:color w:val="000000" w:themeColor="text1"/>
+          <w:sz w:val="22"/>
+          <w:szCs w:val="22"/>
+        </w:rPr>
+      </w:pPr>
+      <w:r>
+        <w:rPr>
           <w:color w:val="000000" w:themeColor="text1"/>
           <w:sz w:val="22"/>
           <w:szCs w:val="22"/>
@@ -2366,33 +2218,6 @@
           <w:szCs w:val="22"/>
         </w:rPr>
       </w:pPr>
-    </w:p>
-    <w:p>
-      <w:pPr>
-        <w:rPr>
-          <w:color w:val="000000" w:themeColor="text1"/>
-          <w:sz w:val="22"/>
-          <w:szCs w:val="22"/>
-        </w:rPr>
-      </w:pPr>
-    </w:p>
-    <w:p>
-      <w:pPr>
-        <w:rPr>
-          <w:color w:val="000000" w:themeColor="text1"/>
-          <w:sz w:val="22"/>
-          <w:szCs w:val="22"/>
-        </w:rPr>
-      </w:pPr>
-    </w:p>
-    <w:p>
-      <w:pPr>
-        <w:rPr>
-          <w:color w:val="000000" w:themeColor="text1"/>
-          <w:sz w:val="22"/>
-          <w:szCs w:val="22"/>
-        </w:rPr>
-      </w:pPr>
       <w:r>
         <w:rPr>
           <w:color w:val="000000" w:themeColor="text1"/>
@@ -2451,16 +2276,7 @@
           <w:sz w:val="22"/>
           <w:szCs w:val="22"/>
         </w:rPr>
-        <w:t>:</w:t>
-      </w:r>
-      <w:r>
-        <w:rPr>
-          <w:bCs/>
-          <w:color w:val="000000" w:themeColor="text1"/>
-          <w:sz w:val="22"/>
-          <w:szCs w:val="22"/>
-        </w:rPr>
-        <w:t>convCRLF</w:t>
+        <w:t>:convCRLF</w:t>
       </w:r>
       <w:proofErr w:type="spellEnd"/>
       <w:r>

</xml_diff>

<commit_message>
added logic for permit amendment flow.
</commit_message>
<xml_diff>
--- a/services/core-api/app/templates/permit/New_Permit_Template.docx
+++ b/services/core-api/app/templates/permit/New_Permit_Template.docx
@@ -207,25 +207,7 @@
           <w:sz w:val="22"/>
           <w:szCs w:val="22"/>
         </w:rPr>
-        <w:t>{</w:t>
-      </w:r>
-      <w:proofErr w:type="spellStart"/>
-      <w:r>
-        <w:rPr>
-          <w:color w:val="000000" w:themeColor="text1"/>
-          <w:sz w:val="22"/>
-          <w:szCs w:val="22"/>
-        </w:rPr>
-        <w:t>d.permit_number</w:t>
-      </w:r>
-      <w:proofErr w:type="spellEnd"/>
-      <w:r>
-        <w:rPr>
-          <w:color w:val="000000" w:themeColor="text1"/>
-          <w:sz w:val="22"/>
-          <w:szCs w:val="22"/>
-        </w:rPr>
-        <w:t>}</w:t>
+        <w:t>{d.permit_number}</w:t>
       </w:r>
     </w:p>
     <w:p>
@@ -259,16 +241,7 @@
           <w:sz w:val="22"/>
           <w:szCs w:val="22"/>
         </w:rPr>
-        <w:t>{</w:t>
-      </w:r>
-      <w:proofErr w:type="spellStart"/>
-      <w:r>
-        <w:rPr>
-          <w:color w:val="000000" w:themeColor="text1"/>
-          <w:sz w:val="22"/>
-          <w:szCs w:val="22"/>
-        </w:rPr>
-        <w:t>d.mine_</w:t>
+        <w:t>{d.mine_</w:t>
       </w:r>
       <w:r>
         <w:rPr>
@@ -278,7 +251,6 @@
         </w:rPr>
         <w:t>no</w:t>
       </w:r>
-      <w:proofErr w:type="spellEnd"/>
       <w:r>
         <w:rPr>
           <w:color w:val="000000" w:themeColor="text1"/>
@@ -338,16 +310,7 @@
           <w:sz w:val="22"/>
           <w:szCs w:val="22"/>
         </w:rPr>
-        <w:t>{</w:t>
-      </w:r>
-      <w:proofErr w:type="spellStart"/>
-      <w:r>
-        <w:rPr>
-          <w:color w:val="000000" w:themeColor="text1"/>
-          <w:sz w:val="22"/>
-          <w:szCs w:val="22"/>
-        </w:rPr>
-        <w:t>d.permit</w:t>
+        <w:t>{d.permit</w:t>
       </w:r>
       <w:r>
         <w:rPr>
@@ -363,16 +326,7 @@
           <w:sz w:val="22"/>
           <w:szCs w:val="22"/>
         </w:rPr>
-        <w:t>ee</w:t>
-      </w:r>
-      <w:proofErr w:type="spellEnd"/>
-      <w:r>
-        <w:rPr>
-          <w:color w:val="000000" w:themeColor="text1"/>
-          <w:sz w:val="22"/>
-          <w:szCs w:val="22"/>
-        </w:rPr>
-        <w:t>}</w:t>
+        <w:t>ee}</w:t>
       </w:r>
     </w:p>
     <w:tbl>
@@ -447,25 +401,7 @@
                 <w:sz w:val="22"/>
                 <w:szCs w:val="22"/>
               </w:rPr>
-              <w:t>{</w:t>
-            </w:r>
-            <w:proofErr w:type="spellStart"/>
-            <w:r>
-              <w:rPr>
-                <w:color w:val="000000" w:themeColor="text1"/>
-                <w:sz w:val="22"/>
-                <w:szCs w:val="22"/>
-              </w:rPr>
-              <w:t>d.permittee_mailing_address:convCRLF</w:t>
-            </w:r>
-            <w:proofErr w:type="spellEnd"/>
-            <w:r>
-              <w:rPr>
-                <w:color w:val="000000" w:themeColor="text1"/>
-                <w:sz w:val="22"/>
-                <w:szCs w:val="22"/>
-              </w:rPr>
-              <w:t>()}</w:t>
+              <w:t>{d.permittee_mailing_address:convCRLF()}</w:t>
             </w:r>
           </w:p>
         </w:tc>
@@ -520,21 +456,11 @@
           <w:sz w:val="22"/>
           <w:szCs w:val="22"/>
         </w:rPr>
-        <w:t>{</w:t>
-      </w:r>
-      <w:proofErr w:type="spellStart"/>
-      <w:r>
-        <w:rPr>
-          <w:color w:val="000000" w:themeColor="text1"/>
-          <w:sz w:val="22"/>
-          <w:szCs w:val="22"/>
-        </w:rPr>
-        <w:t>d</w:t>
+        <w:t>{d</w:t>
       </w:r>
       <w:r>
         <w:t>.property</w:t>
       </w:r>
-      <w:proofErr w:type="spellEnd"/>
       <w:r>
         <w:rPr>
           <w:color w:val="000000" w:themeColor="text1"/>
@@ -565,25 +491,7 @@
           <w:sz w:val="22"/>
           <w:szCs w:val="22"/>
         </w:rPr>
-        <w:t>{</w:t>
-      </w:r>
-      <w:proofErr w:type="spellStart"/>
-      <w:r>
-        <w:rPr>
-          <w:color w:val="000000" w:themeColor="text1"/>
-          <w:sz w:val="22"/>
-          <w:szCs w:val="22"/>
-        </w:rPr>
-        <w:t>d.mine_location</w:t>
-      </w:r>
-      <w:proofErr w:type="spellEnd"/>
-      <w:r>
-        <w:rPr>
-          <w:color w:val="000000" w:themeColor="text1"/>
-          <w:sz w:val="22"/>
-          <w:szCs w:val="22"/>
-        </w:rPr>
-        <w:t>}</w:t>
+        <w:t>{d.mine_location}</w:t>
       </w:r>
     </w:p>
     <w:p>
@@ -620,18 +528,8 @@
           <w:sz w:val="22"/>
           <w:szCs w:val="22"/>
         </w:rPr>
-        <w:t>{</w:t>
-      </w:r>
-      <w:proofErr w:type="spellStart"/>
-      <w:r>
-        <w:rPr>
-          <w:color w:val="000000" w:themeColor="text1"/>
-          <w:sz w:val="22"/>
-          <w:szCs w:val="22"/>
-        </w:rPr>
-        <w:t>d.issue_date</w:t>
-      </w:r>
-      <w:proofErr w:type="spellEnd"/>
+        <w:t>{d.issue_date</w:t>
+      </w:r>
       <w:r>
         <w:rPr>
           <w:color w:val="000000" w:themeColor="text1"/>
@@ -673,25 +571,7 @@
           <w:sz w:val="22"/>
           <w:szCs w:val="22"/>
         </w:rPr>
-        <w:t>{</w:t>
-      </w:r>
-      <w:proofErr w:type="spellStart"/>
-      <w:r>
-        <w:rPr>
-          <w:color w:val="000000" w:themeColor="text1"/>
-          <w:sz w:val="22"/>
-          <w:szCs w:val="22"/>
-        </w:rPr>
-        <w:t>d.auth_end_date</w:t>
-      </w:r>
-      <w:proofErr w:type="spellEnd"/>
-      <w:r>
-        <w:rPr>
-          <w:color w:val="000000" w:themeColor="text1"/>
-          <w:sz w:val="22"/>
-          <w:szCs w:val="22"/>
-        </w:rPr>
-        <w:t>}</w:t>
+        <w:t>{d.auth_end_date}</w:t>
       </w:r>
     </w:p>
     <w:p>
@@ -766,27 +646,7 @@
           <w:color w:val="000000" w:themeColor="text1"/>
           <w:sz w:val="22"/>
         </w:rPr>
-        <w:t>{</w:t>
-      </w:r>
-      <w:proofErr w:type="spellStart"/>
-      <w:r>
-        <w:rPr>
-          <w:b/>
-          <w:bCs/>
-          <w:color w:val="000000" w:themeColor="text1"/>
-          <w:sz w:val="22"/>
-        </w:rPr>
-        <w:t>d.permit_number</w:t>
-      </w:r>
-      <w:proofErr w:type="spellEnd"/>
-      <w:r>
-        <w:rPr>
-          <w:b/>
-          <w:bCs/>
-          <w:color w:val="000000" w:themeColor="text1"/>
-          <w:sz w:val="22"/>
-        </w:rPr>
-        <w:t>}</w:t>
+        <w:t>{d.permit_number}</w:t>
       </w:r>
       <w:r>
         <w:rPr>
@@ -892,23 +752,7 @@
           <w:color w:val="000000" w:themeColor="text1"/>
           <w:sz w:val="22"/>
         </w:rPr>
-        <w:t>{</w:t>
-      </w:r>
-      <w:proofErr w:type="spellStart"/>
-      <w:r>
-        <w:rPr>
-          <w:color w:val="000000" w:themeColor="text1"/>
-          <w:sz w:val="22"/>
-        </w:rPr>
-        <w:t>d.regional_office</w:t>
-      </w:r>
-      <w:proofErr w:type="spellEnd"/>
-      <w:r>
-        <w:rPr>
-          <w:color w:val="000000" w:themeColor="text1"/>
-          <w:sz w:val="22"/>
-        </w:rPr>
-        <w:t>}</w:t>
+        <w:t>{d.regional_office}</w:t>
       </w:r>
       <w:r>
         <w:rPr>
@@ -922,23 +766,7 @@
           <w:color w:val="000000" w:themeColor="text1"/>
           <w:sz w:val="22"/>
         </w:rPr>
-        <w:t>{</w:t>
-      </w:r>
-      <w:proofErr w:type="spellStart"/>
-      <w:r>
-        <w:rPr>
-          <w:color w:val="000000" w:themeColor="text1"/>
-          <w:sz w:val="22"/>
-        </w:rPr>
-        <w:t>d.current_date</w:t>
-      </w:r>
-      <w:proofErr w:type="spellEnd"/>
-      <w:r>
-        <w:rPr>
-          <w:color w:val="000000" w:themeColor="text1"/>
-          <w:sz w:val="22"/>
-        </w:rPr>
-        <w:t>}</w:t>
+        <w:t>{d.current_date}</w:t>
       </w:r>
       <w:r>
         <w:rPr>
@@ -952,23 +780,7 @@
           <w:color w:val="000000" w:themeColor="text1"/>
           <w:sz w:val="22"/>
         </w:rPr>
-        <w:t>{</w:t>
-      </w:r>
-      <w:proofErr w:type="spellStart"/>
-      <w:r>
-        <w:rPr>
-          <w:color w:val="000000" w:themeColor="text1"/>
-          <w:sz w:val="22"/>
-        </w:rPr>
-        <w:t>d.current_month</w:t>
-      </w:r>
-      <w:proofErr w:type="spellEnd"/>
-      <w:r>
-        <w:rPr>
-          <w:color w:val="000000" w:themeColor="text1"/>
-          <w:sz w:val="22"/>
-        </w:rPr>
-        <w:t>}</w:t>
+        <w:t>{d.current_month}</w:t>
       </w:r>
       <w:r>
         <w:rPr>
@@ -982,23 +794,7 @@
           <w:color w:val="000000" w:themeColor="text1"/>
           <w:sz w:val="22"/>
         </w:rPr>
-        <w:t>{</w:t>
-      </w:r>
-      <w:proofErr w:type="spellStart"/>
-      <w:r>
-        <w:rPr>
-          <w:color w:val="000000" w:themeColor="text1"/>
-          <w:sz w:val="22"/>
-        </w:rPr>
-        <w:t>d.current_year</w:t>
-      </w:r>
-      <w:proofErr w:type="spellEnd"/>
-      <w:r>
-        <w:rPr>
-          <w:color w:val="000000" w:themeColor="text1"/>
-          <w:sz w:val="22"/>
-        </w:rPr>
-        <w:t>}</w:t>
+        <w:t>{d.current_year}</w:t>
       </w:r>
       <w:r>
         <w:rPr>
@@ -1225,25 +1021,7 @@
           <w:sz w:val="22"/>
           <w:szCs w:val="22"/>
         </w:rPr>
-        <w:t>{</w:t>
-      </w:r>
-      <w:proofErr w:type="spellStart"/>
-      <w:r>
-        <w:rPr>
-          <w:color w:val="000000" w:themeColor="text1"/>
-          <w:sz w:val="22"/>
-          <w:szCs w:val="22"/>
-        </w:rPr>
-        <w:t>d.lead_inspector</w:t>
-      </w:r>
-      <w:proofErr w:type="spellEnd"/>
-      <w:r>
-        <w:rPr>
-          <w:color w:val="000000" w:themeColor="text1"/>
-          <w:sz w:val="22"/>
-          <w:szCs w:val="22"/>
-        </w:rPr>
-        <w:t>}</w:t>
+        <w:t>{d.lead_inspector}</w:t>
       </w:r>
     </w:p>
     <w:p>
@@ -1310,25 +1088,7 @@
           <w:sz w:val="22"/>
           <w:szCs w:val="22"/>
         </w:rPr>
-        <w:t>{</w:t>
-      </w:r>
-      <w:proofErr w:type="spellStart"/>
-      <w:r>
-        <w:rPr>
-          <w:color w:val="000000" w:themeColor="text1"/>
-          <w:sz w:val="22"/>
-          <w:szCs w:val="22"/>
-        </w:rPr>
-        <w:t>d.lead_inspector_title</w:t>
-      </w:r>
-      <w:proofErr w:type="spellEnd"/>
-      <w:r>
-        <w:rPr>
-          <w:color w:val="000000" w:themeColor="text1"/>
-          <w:sz w:val="22"/>
-          <w:szCs w:val="22"/>
-        </w:rPr>
-        <w:t>}</w:t>
+        <w:t>{d.lead_inspector_title}</w:t>
       </w:r>
     </w:p>
     <w:p>
@@ -1411,9 +1171,8 @@
           <w:sz w:val="22"/>
           <w:szCs w:val="22"/>
         </w:rPr>
-        <w:t>{</w:t>
-      </w:r>
-      <w:proofErr w:type="spellStart"/>
+        <w:t>{d.application_date}</w:t>
+      </w:r>
       <w:r>
         <w:rPr>
           <w:b/>
@@ -1421,9 +1180,16 @@
           <w:sz w:val="22"/>
           <w:szCs w:val="22"/>
         </w:rPr>
-        <w:t>d.application_date</w:t>
-      </w:r>
-      <w:proofErr w:type="spellEnd"/>
+        <w:t xml:space="preserve"> </w:t>
+      </w:r>
+      <w:r>
+        <w:rPr>
+          <w:color w:val="000000" w:themeColor="text1"/>
+          <w:sz w:val="22"/>
+          <w:szCs w:val="22"/>
+        </w:rPr>
+        <w:t xml:space="preserve">for the </w:t>
+      </w:r>
       <w:r>
         <w:rPr>
           <w:b/>
@@ -1431,7 +1197,15 @@
           <w:sz w:val="22"/>
           <w:szCs w:val="22"/>
         </w:rPr>
-        <w:t>}</w:t>
+        <w:t>{d.property_name}</w:t>
+      </w:r>
+      <w:r>
+        <w:rPr>
+          <w:color w:val="000000" w:themeColor="text1"/>
+          <w:sz w:val="22"/>
+          <w:szCs w:val="22"/>
+        </w:rPr>
+        <w:t xml:space="preserve"> </w:t>
       </w:r>
       <w:r>
         <w:rPr>
@@ -1440,81 +1214,7 @@
           <w:sz w:val="22"/>
           <w:szCs w:val="22"/>
         </w:rPr>
-        <w:t xml:space="preserve"> </w:t>
-      </w:r>
-      <w:r>
-        <w:rPr>
-          <w:color w:val="000000" w:themeColor="text1"/>
-          <w:sz w:val="22"/>
-          <w:szCs w:val="22"/>
-        </w:rPr>
-        <w:t xml:space="preserve">for the </w:t>
-      </w:r>
-      <w:r>
-        <w:rPr>
-          <w:b/>
-          <w:color w:val="000000" w:themeColor="text1"/>
-          <w:sz w:val="22"/>
-          <w:szCs w:val="22"/>
-        </w:rPr>
-        <w:t>{</w:t>
-      </w:r>
-      <w:proofErr w:type="spellStart"/>
-      <w:r>
-        <w:rPr>
-          <w:b/>
-          <w:color w:val="000000" w:themeColor="text1"/>
-          <w:sz w:val="22"/>
-          <w:szCs w:val="22"/>
-        </w:rPr>
-        <w:t>d.property_name</w:t>
-      </w:r>
-      <w:proofErr w:type="spellEnd"/>
-      <w:r>
-        <w:rPr>
-          <w:b/>
-          <w:color w:val="000000" w:themeColor="text1"/>
-          <w:sz w:val="22"/>
-          <w:szCs w:val="22"/>
-        </w:rPr>
-        <w:t>}</w:t>
-      </w:r>
-      <w:r>
-        <w:rPr>
-          <w:color w:val="000000" w:themeColor="text1"/>
-          <w:sz w:val="22"/>
-          <w:szCs w:val="22"/>
-        </w:rPr>
-        <w:t xml:space="preserve"> </w:t>
-      </w:r>
-      <w:r>
-        <w:rPr>
-          <w:b/>
-          <w:color w:val="000000" w:themeColor="text1"/>
-          <w:sz w:val="22"/>
-          <w:szCs w:val="22"/>
-        </w:rPr>
-        <w:t>{</w:t>
-      </w:r>
-      <w:proofErr w:type="spellStart"/>
-      <w:r>
-        <w:rPr>
-          <w:b/>
-          <w:color w:val="000000" w:themeColor="text1"/>
-          <w:sz w:val="22"/>
-          <w:szCs w:val="22"/>
-        </w:rPr>
-        <w:t>d.application_type</w:t>
-      </w:r>
-      <w:proofErr w:type="spellEnd"/>
-      <w:r>
-        <w:rPr>
-          <w:b/>
-          <w:color w:val="000000" w:themeColor="text1"/>
-          <w:sz w:val="22"/>
-          <w:szCs w:val="22"/>
-        </w:rPr>
-        <w:t>}</w:t>
+        <w:t>{d.application_type}</w:t>
       </w:r>
       <w:r>
         <w:rPr>
@@ -1574,54 +1274,16 @@
           <w:sz w:val="22"/>
           <w:szCs w:val="22"/>
         </w:rPr>
-        <w:t>{</w:t>
-      </w:r>
-      <w:proofErr w:type="spellStart"/>
-      <w:r>
-        <w:rPr>
-          <w:color w:val="000000" w:themeColor="text1"/>
-          <w:sz w:val="22"/>
-          <w:szCs w:val="22"/>
-        </w:rPr>
-        <w:t>d.document_list</w:t>
-      </w:r>
-      <w:proofErr w:type="spellEnd"/>
-      <w:r>
-        <w:rPr>
-          <w:color w:val="000000" w:themeColor="text1"/>
-          <w:sz w:val="22"/>
-          <w:szCs w:val="22"/>
-        </w:rPr>
-        <w:t>[</w:t>
-      </w:r>
-      <w:proofErr w:type="spellStart"/>
-      <w:r>
-        <w:rPr>
-          <w:color w:val="000000" w:themeColor="text1"/>
-          <w:sz w:val="22"/>
-          <w:szCs w:val="22"/>
-        </w:rPr>
-        <w:t>i</w:t>
-      </w:r>
-      <w:proofErr w:type="spellEnd"/>
-      <w:r>
-        <w:rPr>
-          <w:color w:val="000000" w:themeColor="text1"/>
-          <w:sz w:val="22"/>
-          <w:szCs w:val="22"/>
-        </w:rPr>
-        <w:t>].</w:t>
-      </w:r>
-      <w:proofErr w:type="spellStart"/>
-      <w:r>
-        <w:rPr>
-          <w:color w:val="000000" w:themeColor="text1"/>
-          <w:sz w:val="22"/>
-          <w:szCs w:val="22"/>
-        </w:rPr>
-        <w:t>document_name</w:t>
-      </w:r>
-      <w:proofErr w:type="spellEnd"/>
+        <w:t>{d.document_list</w:t>
+      </w:r>
+      <w:r>
+        <w:rPr>
+          <w:color w:val="000000" w:themeColor="text1"/>
+          <w:sz w:val="22"/>
+          <w:szCs w:val="22"/>
+        </w:rPr>
+        <w:t>[i].document_name</w:t>
+      </w:r>
       <w:r>
         <w:rPr>
           <w:color w:val="000000" w:themeColor="text1"/>
@@ -1636,61 +1298,7 @@
           <w:sz w:val="22"/>
           <w:szCs w:val="22"/>
         </w:rPr>
-        <w:t>, {</w:t>
-      </w:r>
-      <w:proofErr w:type="spellStart"/>
-      <w:r>
-        <w:rPr>
-          <w:color w:val="000000" w:themeColor="text1"/>
-          <w:sz w:val="22"/>
-          <w:szCs w:val="22"/>
-        </w:rPr>
-        <w:t>d.document_list</w:t>
-      </w:r>
-      <w:proofErr w:type="spellEnd"/>
-      <w:r>
-        <w:rPr>
-          <w:color w:val="000000" w:themeColor="text1"/>
-          <w:sz w:val="22"/>
-          <w:szCs w:val="22"/>
-        </w:rPr>
-        <w:t>[</w:t>
-      </w:r>
-      <w:proofErr w:type="spellStart"/>
-      <w:r>
-        <w:rPr>
-          <w:color w:val="000000" w:themeColor="text1"/>
-          <w:sz w:val="22"/>
-          <w:szCs w:val="22"/>
-        </w:rPr>
-        <w:t>i</w:t>
-      </w:r>
-      <w:proofErr w:type="spellEnd"/>
-      <w:r>
-        <w:rPr>
-          <w:color w:val="000000" w:themeColor="text1"/>
-          <w:sz w:val="22"/>
-          <w:szCs w:val="22"/>
-        </w:rPr>
-        <w:t>].</w:t>
-      </w:r>
-      <w:proofErr w:type="spellStart"/>
-      <w:r>
-        <w:rPr>
-          <w:color w:val="000000" w:themeColor="text1"/>
-          <w:sz w:val="22"/>
-          <w:szCs w:val="22"/>
-        </w:rPr>
-        <w:t>document_upload_date</w:t>
-      </w:r>
-      <w:proofErr w:type="spellEnd"/>
-      <w:r>
-        <w:rPr>
-          <w:color w:val="000000" w:themeColor="text1"/>
-          <w:sz w:val="22"/>
-          <w:szCs w:val="22"/>
-        </w:rPr>
-        <w:t>}</w:t>
+        <w:t>, {d.document_list[i].document_upload_date}</w:t>
       </w:r>
     </w:p>
     <w:p>
@@ -1714,79 +1322,7 @@
           <w:sz w:val="22"/>
           <w:szCs w:val="22"/>
         </w:rPr>
-        <w:t>{</w:t>
-      </w:r>
-      <w:proofErr w:type="spellStart"/>
-      <w:r>
-        <w:rPr>
-          <w:color w:val="000000" w:themeColor="text1"/>
-          <w:sz w:val="22"/>
-          <w:szCs w:val="22"/>
-        </w:rPr>
-        <w:t>d.document_list</w:t>
-      </w:r>
-      <w:proofErr w:type="spellEnd"/>
-      <w:r>
-        <w:rPr>
-          <w:color w:val="000000" w:themeColor="text1"/>
-          <w:sz w:val="22"/>
-          <w:szCs w:val="22"/>
-        </w:rPr>
-        <w:t>[i+1].</w:t>
-      </w:r>
-      <w:proofErr w:type="spellStart"/>
-      <w:r>
-        <w:rPr>
-          <w:color w:val="000000" w:themeColor="text1"/>
-          <w:sz w:val="22"/>
-          <w:szCs w:val="22"/>
-        </w:rPr>
-        <w:t>document_name</w:t>
-      </w:r>
-      <w:proofErr w:type="spellEnd"/>
-      <w:r>
-        <w:rPr>
-          <w:color w:val="000000" w:themeColor="text1"/>
-          <w:sz w:val="22"/>
-          <w:szCs w:val="22"/>
-        </w:rPr>
-        <w:t>}, {</w:t>
-      </w:r>
-      <w:proofErr w:type="spellStart"/>
-      <w:r>
-        <w:rPr>
-          <w:color w:val="000000" w:themeColor="text1"/>
-          <w:sz w:val="22"/>
-          <w:szCs w:val="22"/>
-        </w:rPr>
-        <w:t>d.document_list</w:t>
-      </w:r>
-      <w:proofErr w:type="spellEnd"/>
-      <w:r>
-        <w:rPr>
-          <w:color w:val="000000" w:themeColor="text1"/>
-          <w:sz w:val="22"/>
-          <w:szCs w:val="22"/>
-        </w:rPr>
-        <w:t>[i+1].</w:t>
-      </w:r>
-      <w:proofErr w:type="spellStart"/>
-      <w:r>
-        <w:rPr>
-          <w:color w:val="000000" w:themeColor="text1"/>
-          <w:sz w:val="22"/>
-          <w:szCs w:val="22"/>
-        </w:rPr>
-        <w:t>document_upload_date</w:t>
-      </w:r>
-      <w:proofErr w:type="spellEnd"/>
-      <w:r>
-        <w:rPr>
-          <w:color w:val="000000" w:themeColor="text1"/>
-          <w:sz w:val="22"/>
-          <w:szCs w:val="22"/>
-        </w:rPr>
-        <w:t xml:space="preserve">} </w:t>
+        <w:t xml:space="preserve">{d.document_list[i+1].document_name}, {d.document_list[i+1].document_upload_date} </w:t>
       </w:r>
     </w:p>
     <w:p>
@@ -1898,29 +1434,7 @@
           <w:sz w:val="22"/>
           <w:szCs w:val="22"/>
         </w:rPr>
-        <w:t>{</w:t>
-      </w:r>
-      <w:proofErr w:type="spellStart"/>
-      <w:r>
-        <w:rPr>
-          <w:b/>
-          <w:i/>
-          <w:color w:val="000000" w:themeColor="text1"/>
-          <w:sz w:val="22"/>
-          <w:szCs w:val="22"/>
-        </w:rPr>
-        <w:t>d.permit_number</w:t>
-      </w:r>
-      <w:proofErr w:type="spellEnd"/>
-      <w:r>
-        <w:rPr>
-          <w:b/>
-          <w:i/>
-          <w:color w:val="000000" w:themeColor="text1"/>
-          <w:sz w:val="22"/>
-          <w:szCs w:val="22"/>
-        </w:rPr>
-        <w:t>}</w:t>
+        <w:t>{d.permit_number}</w:t>
       </w:r>
       <w:r>
         <w:rPr>
@@ -2218,6 +1732,15 @@
           <w:szCs w:val="22"/>
         </w:rPr>
       </w:pPr>
+    </w:p>
+    <w:p>
+      <w:pPr>
+        <w:rPr>
+          <w:color w:val="000000" w:themeColor="text1"/>
+          <w:sz w:val="22"/>
+          <w:szCs w:val="22"/>
+        </w:rPr>
+      </w:pPr>
       <w:r>
         <w:rPr>
           <w:color w:val="000000" w:themeColor="text1"/>
@@ -2258,16 +1781,7 @@
           <w:sz w:val="22"/>
           <w:szCs w:val="22"/>
         </w:rPr>
-        <w:t>{</w:t>
-      </w:r>
-      <w:proofErr w:type="spellStart"/>
-      <w:r>
-        <w:rPr>
-          <w:color w:val="000000" w:themeColor="text1"/>
-          <w:sz w:val="22"/>
-          <w:szCs w:val="22"/>
-        </w:rPr>
-        <w:t>d.conditions</w:t>
+        <w:t>{d.conditions</w:t>
       </w:r>
       <w:r>
         <w:rPr>
@@ -2276,17 +1790,7 @@
           <w:sz w:val="22"/>
           <w:szCs w:val="22"/>
         </w:rPr>
-        <w:t>:convCRLF</w:t>
-      </w:r>
-      <w:proofErr w:type="spellEnd"/>
-      <w:r>
-        <w:rPr>
-          <w:bCs/>
-          <w:color w:val="000000" w:themeColor="text1"/>
-          <w:sz w:val="22"/>
-          <w:szCs w:val="22"/>
-        </w:rPr>
-        <w:t>()</w:t>
+        <w:t>:convCRLF()</w:t>
       </w:r>
       <w:r>
         <w:rPr>

</xml_diff>